<commit_message>
Added the storyboard and scenario
</commit_message>
<xml_diff>
--- a/User acceptance tests.docx
+++ b/User acceptance tests.docx
@@ -552,9 +552,11 @@
         <w:tblLook w:val="04A0" w:firstRow="1" w:lastRow="0" w:firstColumn="1" w:lastColumn="0" w:noHBand="0" w:noVBand="1"/>
       </w:tblPr>
       <w:tblGrid>
-        <w:gridCol w:w="895"/>
-        <w:gridCol w:w="6911"/>
-        <w:gridCol w:w="1210"/>
+        <w:gridCol w:w="831"/>
+        <w:gridCol w:w="278"/>
+        <w:gridCol w:w="3481"/>
+        <w:gridCol w:w="3244"/>
+        <w:gridCol w:w="1192"/>
       </w:tblGrid>
       <w:tr>
         <w:trPr>
@@ -563,13 +565,29 @@
         <w:tc>
           <w:tcPr>
             <w:cnfStyle w:val="001000000000" w:firstRow="0" w:lastRow="0" w:firstColumn="1" w:lastColumn="0" w:oddVBand="0" w:evenVBand="0" w:oddHBand="0" w:evenHBand="0" w:firstRowFirstColumn="0" w:firstRowLastColumn="0" w:lastRowFirstColumn="0" w:lastRowLastColumn="0"/>
-            <w:tcW w:w="9016" w:type="dxa"/>
-            <w:gridSpan w:val="3"/>
+            <w:tcW w:w="1109" w:type="dxa"/>
+            <w:gridSpan w:val="2"/>
           </w:tcPr>
           <w:p>
             <w:pPr>
               <w:pStyle w:val="Heading1"/>
               <w:outlineLvl w:val="0"/>
+              <w:rPr>
+                <w:lang w:val="en-US"/>
+              </w:rPr>
+            </w:pPr>
+          </w:p>
+        </w:tc>
+        <w:tc>
+          <w:tcPr>
+            <w:tcW w:w="7917" w:type="dxa"/>
+            <w:gridSpan w:val="3"/>
+          </w:tcPr>
+          <w:p>
+            <w:pPr>
+              <w:pStyle w:val="Heading1"/>
+              <w:outlineLvl w:val="0"/>
+              <w:cnfStyle w:val="100000000000" w:firstRow="1" w:lastRow="0" w:firstColumn="0" w:lastColumn="0" w:oddVBand="0" w:evenVBand="0" w:oddHBand="0" w:evenHBand="0" w:firstRowFirstColumn="0" w:firstRowLastColumn="0" w:lastRowFirstColumn="0" w:lastRowLastColumn="0"/>
               <w:rPr>
                 <w:lang w:val="en-US"/>
               </w:rPr>
@@ -622,7 +640,7 @@
         <w:tc>
           <w:tcPr>
             <w:cnfStyle w:val="001000000000" w:firstRow="0" w:lastRow="0" w:firstColumn="1" w:lastColumn="0" w:oddVBand="0" w:evenVBand="0" w:oddHBand="0" w:evenHBand="0" w:firstRowFirstColumn="0" w:firstRowLastColumn="0" w:lastRowFirstColumn="0" w:lastRowLastColumn="0"/>
-            <w:tcW w:w="895" w:type="dxa"/>
+            <w:tcW w:w="831" w:type="dxa"/>
           </w:tcPr>
           <w:p>
             <w:pPr>
@@ -644,7 +662,8 @@
         </w:tc>
         <w:tc>
           <w:tcPr>
-            <w:tcW w:w="6911" w:type="dxa"/>
+            <w:tcW w:w="3759" w:type="dxa"/>
+            <w:gridSpan w:val="2"/>
           </w:tcPr>
           <w:p>
             <w:pPr>
@@ -669,7 +688,32 @@
         </w:tc>
         <w:tc>
           <w:tcPr>
-            <w:tcW w:w="1210" w:type="dxa"/>
+            <w:tcW w:w="3244" w:type="dxa"/>
+          </w:tcPr>
+          <w:p>
+            <w:pPr>
+              <w:cnfStyle w:val="000000100000" w:firstRow="0" w:lastRow="0" w:firstColumn="0" w:lastColumn="0" w:oddVBand="0" w:evenVBand="0" w:oddHBand="1" w:evenHBand="0" w:firstRowFirstColumn="0" w:firstRowLastColumn="0" w:lastRowFirstColumn="0" w:lastRowLastColumn="0"/>
+              <w:rPr>
+                <w:b/>
+                <w:sz w:val="24"/>
+                <w:szCs w:val="24"/>
+                <w:lang w:val="en-US"/>
+              </w:rPr>
+            </w:pPr>
+            <w:r>
+              <w:rPr>
+                <w:b/>
+                <w:sz w:val="24"/>
+                <w:szCs w:val="24"/>
+                <w:lang w:val="en-US"/>
+              </w:rPr>
+              <w:t>Expected Outcome</w:t>
+            </w:r>
+          </w:p>
+        </w:tc>
+        <w:tc>
+          <w:tcPr>
+            <w:tcW w:w="1192" w:type="dxa"/>
           </w:tcPr>
           <w:p>
             <w:pPr>
@@ -697,7 +741,7 @@
         <w:tc>
           <w:tcPr>
             <w:cnfStyle w:val="001000000000" w:firstRow="0" w:lastRow="0" w:firstColumn="1" w:lastColumn="0" w:oddVBand="0" w:evenVBand="0" w:oddHBand="0" w:evenHBand="0" w:firstRowFirstColumn="0" w:firstRowLastColumn="0" w:lastRowFirstColumn="0" w:lastRowLastColumn="0"/>
-            <w:tcW w:w="895" w:type="dxa"/>
+            <w:tcW w:w="831" w:type="dxa"/>
           </w:tcPr>
           <w:p>
             <w:pPr>
@@ -719,7 +763,8 @@
         </w:tc>
         <w:tc>
           <w:tcPr>
-            <w:tcW w:w="6911" w:type="dxa"/>
+            <w:tcW w:w="3759" w:type="dxa"/>
+            <w:gridSpan w:val="2"/>
           </w:tcPr>
           <w:p>
             <w:pPr>
@@ -736,21 +781,21 @@
                 <w:szCs w:val="24"/>
                 <w:lang w:val="en-US"/>
               </w:rPr>
-              <w:t>Shows the company name and/or logo</w:t>
-            </w:r>
-            <w:r>
-              <w:rPr>
-                <w:sz w:val="24"/>
-                <w:szCs w:val="24"/>
-                <w:lang w:val="en-US"/>
-              </w:rPr>
-              <w:t xml:space="preserve"> in the header of the page</w:t>
-            </w:r>
-          </w:p>
-        </w:tc>
-        <w:tc>
-          <w:tcPr>
-            <w:tcW w:w="1210" w:type="dxa"/>
+              <w:t>Shows the company name and/or logo in the header of the page</w:t>
+            </w:r>
+            <w:r>
+              <w:rPr>
+                <w:sz w:val="24"/>
+                <w:szCs w:val="24"/>
+                <w:lang w:val="en-US"/>
+              </w:rPr>
+              <w:t>.</w:t>
+            </w:r>
+          </w:p>
+        </w:tc>
+        <w:tc>
+          <w:tcPr>
+            <w:tcW w:w="3244" w:type="dxa"/>
           </w:tcPr>
           <w:p>
             <w:pPr>
@@ -761,6 +806,37 @@
                 <w:lang w:val="en-US"/>
               </w:rPr>
             </w:pPr>
+            <w:r>
+              <w:rPr>
+                <w:sz w:val="24"/>
+                <w:szCs w:val="24"/>
+                <w:lang w:val="en-US"/>
+              </w:rPr>
+              <w:t>Company logo appears on the left-hand side of the header</w:t>
+            </w:r>
+          </w:p>
+        </w:tc>
+        <w:tc>
+          <w:tcPr>
+            <w:tcW w:w="1192" w:type="dxa"/>
+          </w:tcPr>
+          <w:p>
+            <w:pPr>
+              <w:cnfStyle w:val="000000000000" w:firstRow="0" w:lastRow="0" w:firstColumn="0" w:lastColumn="0" w:oddVBand="0" w:evenVBand="0" w:oddHBand="0" w:evenHBand="0" w:firstRowFirstColumn="0" w:firstRowLastColumn="0" w:lastRowFirstColumn="0" w:lastRowLastColumn="0"/>
+              <w:rPr>
+                <w:sz w:val="24"/>
+                <w:szCs w:val="24"/>
+                <w:lang w:val="en-US"/>
+              </w:rPr>
+            </w:pPr>
+            <w:r>
+              <w:rPr>
+                <w:sz w:val="24"/>
+                <w:szCs w:val="24"/>
+                <w:lang w:val="en-US"/>
+              </w:rPr>
+              <w:t>Pass</w:t>
+            </w:r>
           </w:p>
         </w:tc>
       </w:tr>
@@ -771,7 +847,7 @@
         <w:tc>
           <w:tcPr>
             <w:cnfStyle w:val="001000000000" w:firstRow="0" w:lastRow="0" w:firstColumn="1" w:lastColumn="0" w:oddVBand="0" w:evenVBand="0" w:oddHBand="0" w:evenHBand="0" w:firstRowFirstColumn="0" w:firstRowLastColumn="0" w:lastRowFirstColumn="0" w:lastRowLastColumn="0"/>
-            <w:tcW w:w="895" w:type="dxa"/>
+            <w:tcW w:w="831" w:type="dxa"/>
           </w:tcPr>
           <w:p>
             <w:pPr>
@@ -793,7 +869,8 @@
         </w:tc>
         <w:tc>
           <w:tcPr>
-            <w:tcW w:w="6911" w:type="dxa"/>
+            <w:tcW w:w="3759" w:type="dxa"/>
+            <w:gridSpan w:val="2"/>
           </w:tcPr>
           <w:p>
             <w:pPr>
@@ -810,21 +887,21 @@
                 <w:szCs w:val="24"/>
                 <w:lang w:val="en-US"/>
               </w:rPr>
-              <w:t>Navigation icon present</w:t>
-            </w:r>
-            <w:r>
-              <w:rPr>
-                <w:sz w:val="24"/>
-                <w:szCs w:val="24"/>
-                <w:lang w:val="en-US"/>
-              </w:rPr>
-              <w:t xml:space="preserve"> in the header of the page</w:t>
-            </w:r>
-          </w:p>
-        </w:tc>
-        <w:tc>
-          <w:tcPr>
-            <w:tcW w:w="1210" w:type="dxa"/>
+              <w:t>Navigation icon present in the header of the page</w:t>
+            </w:r>
+            <w:r>
+              <w:rPr>
+                <w:sz w:val="24"/>
+                <w:szCs w:val="24"/>
+                <w:lang w:val="en-US"/>
+              </w:rPr>
+              <w:t>, opens when clicked</w:t>
+            </w:r>
+          </w:p>
+        </w:tc>
+        <w:tc>
+          <w:tcPr>
+            <w:tcW w:w="3244" w:type="dxa"/>
           </w:tcPr>
           <w:p>
             <w:pPr>
@@ -835,6 +912,37 @@
                 <w:lang w:val="en-US"/>
               </w:rPr>
             </w:pPr>
+            <w:r>
+              <w:rPr>
+                <w:sz w:val="24"/>
+                <w:szCs w:val="24"/>
+                <w:lang w:val="en-US"/>
+              </w:rPr>
+              <w:t>Navigation opens on the left side of the page and displays different pages</w:t>
+            </w:r>
+          </w:p>
+        </w:tc>
+        <w:tc>
+          <w:tcPr>
+            <w:tcW w:w="1192" w:type="dxa"/>
+          </w:tcPr>
+          <w:p>
+            <w:pPr>
+              <w:cnfStyle w:val="000000100000" w:firstRow="0" w:lastRow="0" w:firstColumn="0" w:lastColumn="0" w:oddVBand="0" w:evenVBand="0" w:oddHBand="1" w:evenHBand="0" w:firstRowFirstColumn="0" w:firstRowLastColumn="0" w:lastRowFirstColumn="0" w:lastRowLastColumn="0"/>
+              <w:rPr>
+                <w:sz w:val="24"/>
+                <w:szCs w:val="24"/>
+                <w:lang w:val="en-US"/>
+              </w:rPr>
+            </w:pPr>
+            <w:r>
+              <w:rPr>
+                <w:sz w:val="24"/>
+                <w:szCs w:val="24"/>
+                <w:lang w:val="en-US"/>
+              </w:rPr>
+              <w:t>Pass</w:t>
+            </w:r>
           </w:p>
         </w:tc>
       </w:tr>
@@ -842,7 +950,7 @@
         <w:tc>
           <w:tcPr>
             <w:cnfStyle w:val="001000000000" w:firstRow="0" w:lastRow="0" w:firstColumn="1" w:lastColumn="0" w:oddVBand="0" w:evenVBand="0" w:oddHBand="0" w:evenHBand="0" w:firstRowFirstColumn="0" w:firstRowLastColumn="0" w:lastRowFirstColumn="0" w:lastRowLastColumn="0"/>
-            <w:tcW w:w="895" w:type="dxa"/>
+            <w:tcW w:w="831" w:type="dxa"/>
           </w:tcPr>
           <w:p>
             <w:pPr>
@@ -864,7 +972,8 @@
         </w:tc>
         <w:tc>
           <w:tcPr>
-            <w:tcW w:w="6911" w:type="dxa"/>
+            <w:tcW w:w="3759" w:type="dxa"/>
+            <w:gridSpan w:val="2"/>
           </w:tcPr>
           <w:p>
             <w:pPr>
@@ -881,13 +990,13 @@
                 <w:szCs w:val="24"/>
                 <w:lang w:val="en-US"/>
               </w:rPr>
-              <w:t>Option to navigate to different pages from the navigation pane</w:t>
-            </w:r>
-          </w:p>
-        </w:tc>
-        <w:tc>
-          <w:tcPr>
-            <w:tcW w:w="1210" w:type="dxa"/>
+              <w:t>Click on one of the navigation options</w:t>
+            </w:r>
+          </w:p>
+        </w:tc>
+        <w:tc>
+          <w:tcPr>
+            <w:tcW w:w="3244" w:type="dxa"/>
           </w:tcPr>
           <w:p>
             <w:pPr>
@@ -898,6 +1007,37 @@
                 <w:lang w:val="en-US"/>
               </w:rPr>
             </w:pPr>
+            <w:r>
+              <w:rPr>
+                <w:sz w:val="24"/>
+                <w:szCs w:val="24"/>
+                <w:lang w:val="en-US"/>
+              </w:rPr>
+              <w:t>Redirected to the specific page that was clicked</w:t>
+            </w:r>
+          </w:p>
+        </w:tc>
+        <w:tc>
+          <w:tcPr>
+            <w:tcW w:w="1192" w:type="dxa"/>
+          </w:tcPr>
+          <w:p>
+            <w:pPr>
+              <w:cnfStyle w:val="000000000000" w:firstRow="0" w:lastRow="0" w:firstColumn="0" w:lastColumn="0" w:oddVBand="0" w:evenVBand="0" w:oddHBand="0" w:evenHBand="0" w:firstRowFirstColumn="0" w:firstRowLastColumn="0" w:lastRowFirstColumn="0" w:lastRowLastColumn="0"/>
+              <w:rPr>
+                <w:sz w:val="24"/>
+                <w:szCs w:val="24"/>
+                <w:lang w:val="en-US"/>
+              </w:rPr>
+            </w:pPr>
+            <w:r>
+              <w:rPr>
+                <w:sz w:val="24"/>
+                <w:szCs w:val="24"/>
+                <w:lang w:val="en-US"/>
+              </w:rPr>
+              <w:t>Pass</w:t>
+            </w:r>
           </w:p>
         </w:tc>
       </w:tr>
@@ -908,7 +1048,7 @@
         <w:tc>
           <w:tcPr>
             <w:cnfStyle w:val="001000000000" w:firstRow="0" w:lastRow="0" w:firstColumn="1" w:lastColumn="0" w:oddVBand="0" w:evenVBand="0" w:oddHBand="0" w:evenHBand="0" w:firstRowFirstColumn="0" w:firstRowLastColumn="0" w:lastRowFirstColumn="0" w:lastRowLastColumn="0"/>
-            <w:tcW w:w="895" w:type="dxa"/>
+            <w:tcW w:w="831" w:type="dxa"/>
           </w:tcPr>
           <w:p>
             <w:pPr>
@@ -930,7 +1070,8 @@
         </w:tc>
         <w:tc>
           <w:tcPr>
-            <w:tcW w:w="6911" w:type="dxa"/>
+            <w:tcW w:w="3759" w:type="dxa"/>
+            <w:gridSpan w:val="2"/>
           </w:tcPr>
           <w:p>
             <w:pPr>
@@ -947,13 +1088,13 @@
                 <w:szCs w:val="24"/>
                 <w:lang w:val="en-US"/>
               </w:rPr>
-              <w:t>Search button visible on the page</w:t>
-            </w:r>
-          </w:p>
-        </w:tc>
-        <w:tc>
-          <w:tcPr>
-            <w:tcW w:w="1210" w:type="dxa"/>
+              <w:t>Images in the middle of the page</w:t>
+            </w:r>
+          </w:p>
+        </w:tc>
+        <w:tc>
+          <w:tcPr>
+            <w:tcW w:w="3244" w:type="dxa"/>
           </w:tcPr>
           <w:p>
             <w:pPr>
@@ -964,6 +1105,37 @@
                 <w:lang w:val="en-US"/>
               </w:rPr>
             </w:pPr>
+            <w:r>
+              <w:rPr>
+                <w:sz w:val="24"/>
+                <w:szCs w:val="24"/>
+                <w:lang w:val="en-US"/>
+              </w:rPr>
+              <w:t>Images scrolling in the middle of the page</w:t>
+            </w:r>
+          </w:p>
+        </w:tc>
+        <w:tc>
+          <w:tcPr>
+            <w:tcW w:w="1192" w:type="dxa"/>
+          </w:tcPr>
+          <w:p>
+            <w:pPr>
+              <w:cnfStyle w:val="000000100000" w:firstRow="0" w:lastRow="0" w:firstColumn="0" w:lastColumn="0" w:oddVBand="0" w:evenVBand="0" w:oddHBand="1" w:evenHBand="0" w:firstRowFirstColumn="0" w:firstRowLastColumn="0" w:lastRowFirstColumn="0" w:lastRowLastColumn="0"/>
+              <w:rPr>
+                <w:sz w:val="24"/>
+                <w:szCs w:val="24"/>
+                <w:lang w:val="en-US"/>
+              </w:rPr>
+            </w:pPr>
+            <w:r>
+              <w:rPr>
+                <w:sz w:val="24"/>
+                <w:szCs w:val="24"/>
+                <w:lang w:val="en-US"/>
+              </w:rPr>
+              <w:t>Pass</w:t>
+            </w:r>
           </w:p>
         </w:tc>
       </w:tr>
@@ -971,7 +1143,7 @@
         <w:tc>
           <w:tcPr>
             <w:cnfStyle w:val="001000000000" w:firstRow="0" w:lastRow="0" w:firstColumn="1" w:lastColumn="0" w:oddVBand="0" w:evenVBand="0" w:oddHBand="0" w:evenHBand="0" w:firstRowFirstColumn="0" w:firstRowLastColumn="0" w:lastRowFirstColumn="0" w:lastRowLastColumn="0"/>
-            <w:tcW w:w="895" w:type="dxa"/>
+            <w:tcW w:w="831" w:type="dxa"/>
           </w:tcPr>
           <w:p>
             <w:pPr>
@@ -993,7 +1165,8 @@
         </w:tc>
         <w:tc>
           <w:tcPr>
-            <w:tcW w:w="6911" w:type="dxa"/>
+            <w:tcW w:w="3759" w:type="dxa"/>
+            <w:gridSpan w:val="2"/>
           </w:tcPr>
           <w:p>
             <w:pPr>
@@ -1016,7 +1189,7 @@
         </w:tc>
         <w:tc>
           <w:tcPr>
-            <w:tcW w:w="1210" w:type="dxa"/>
+            <w:tcW w:w="3244" w:type="dxa"/>
           </w:tcPr>
           <w:p>
             <w:pPr>
@@ -1027,6 +1200,37 @@
                 <w:lang w:val="en-US"/>
               </w:rPr>
             </w:pPr>
+            <w:r>
+              <w:rPr>
+                <w:sz w:val="24"/>
+                <w:szCs w:val="24"/>
+                <w:lang w:val="en-US"/>
+              </w:rPr>
+              <w:t>Plain grey background</w:t>
+            </w:r>
+          </w:p>
+        </w:tc>
+        <w:tc>
+          <w:tcPr>
+            <w:tcW w:w="1192" w:type="dxa"/>
+          </w:tcPr>
+          <w:p>
+            <w:pPr>
+              <w:cnfStyle w:val="000000000000" w:firstRow="0" w:lastRow="0" w:firstColumn="0" w:lastColumn="0" w:oddVBand="0" w:evenVBand="0" w:oddHBand="0" w:evenHBand="0" w:firstRowFirstColumn="0" w:firstRowLastColumn="0" w:lastRowFirstColumn="0" w:lastRowLastColumn="0"/>
+              <w:rPr>
+                <w:sz w:val="24"/>
+                <w:szCs w:val="24"/>
+                <w:lang w:val="en-US"/>
+              </w:rPr>
+            </w:pPr>
+            <w:r>
+              <w:rPr>
+                <w:sz w:val="24"/>
+                <w:szCs w:val="24"/>
+                <w:lang w:val="en-US"/>
+              </w:rPr>
+              <w:t>Pass</w:t>
+            </w:r>
           </w:p>
         </w:tc>
       </w:tr>
@@ -1045,9 +1249,11 @@
         <w:tblLook w:val="04A0" w:firstRow="1" w:lastRow="0" w:firstColumn="1" w:lastColumn="0" w:noHBand="0" w:noVBand="1"/>
       </w:tblPr>
       <w:tblGrid>
-        <w:gridCol w:w="895"/>
-        <w:gridCol w:w="6911"/>
-        <w:gridCol w:w="1210"/>
+        <w:gridCol w:w="830"/>
+        <w:gridCol w:w="277"/>
+        <w:gridCol w:w="3483"/>
+        <w:gridCol w:w="3241"/>
+        <w:gridCol w:w="1195"/>
       </w:tblGrid>
       <w:tr>
         <w:trPr>
@@ -1056,13 +1262,29 @@
         <w:tc>
           <w:tcPr>
             <w:cnfStyle w:val="001000000000" w:firstRow="0" w:lastRow="0" w:firstColumn="1" w:lastColumn="0" w:oddVBand="0" w:evenVBand="0" w:oddHBand="0" w:evenHBand="0" w:firstRowFirstColumn="0" w:firstRowLastColumn="0" w:lastRowFirstColumn="0" w:lastRowLastColumn="0"/>
-            <w:tcW w:w="9016" w:type="dxa"/>
-            <w:gridSpan w:val="3"/>
+            <w:tcW w:w="1107" w:type="dxa"/>
+            <w:gridSpan w:val="2"/>
           </w:tcPr>
           <w:p>
             <w:pPr>
               <w:pStyle w:val="Heading1"/>
               <w:outlineLvl w:val="0"/>
+              <w:rPr>
+                <w:lang w:val="en-US"/>
+              </w:rPr>
+            </w:pPr>
+          </w:p>
+        </w:tc>
+        <w:tc>
+          <w:tcPr>
+            <w:tcW w:w="7919" w:type="dxa"/>
+            <w:gridSpan w:val="3"/>
+          </w:tcPr>
+          <w:p>
+            <w:pPr>
+              <w:pStyle w:val="Heading1"/>
+              <w:outlineLvl w:val="0"/>
+              <w:cnfStyle w:val="100000000000" w:firstRow="1" w:lastRow="0" w:firstColumn="0" w:lastColumn="0" w:oddVBand="0" w:evenVBand="0" w:oddHBand="0" w:evenHBand="0" w:firstRowFirstColumn="0" w:firstRowLastColumn="0" w:lastRowFirstColumn="0" w:lastRowLastColumn="0"/>
               <w:rPr>
                 <w:lang w:val="en-US"/>
               </w:rPr>
@@ -1115,7 +1337,7 @@
         <w:tc>
           <w:tcPr>
             <w:cnfStyle w:val="001000000000" w:firstRow="0" w:lastRow="0" w:firstColumn="1" w:lastColumn="0" w:oddVBand="0" w:evenVBand="0" w:oddHBand="0" w:evenHBand="0" w:firstRowFirstColumn="0" w:firstRowLastColumn="0" w:lastRowFirstColumn="0" w:lastRowLastColumn="0"/>
-            <w:tcW w:w="895" w:type="dxa"/>
+            <w:tcW w:w="830" w:type="dxa"/>
           </w:tcPr>
           <w:p>
             <w:pPr>
@@ -1137,7 +1359,8 @@
         </w:tc>
         <w:tc>
           <w:tcPr>
-            <w:tcW w:w="6911" w:type="dxa"/>
+            <w:tcW w:w="3760" w:type="dxa"/>
+            <w:gridSpan w:val="2"/>
           </w:tcPr>
           <w:p>
             <w:pPr>
@@ -1162,7 +1385,32 @@
         </w:tc>
         <w:tc>
           <w:tcPr>
-            <w:tcW w:w="1210" w:type="dxa"/>
+            <w:tcW w:w="3241" w:type="dxa"/>
+          </w:tcPr>
+          <w:p>
+            <w:pPr>
+              <w:cnfStyle w:val="000000100000" w:firstRow="0" w:lastRow="0" w:firstColumn="0" w:lastColumn="0" w:oddVBand="0" w:evenVBand="0" w:oddHBand="1" w:evenHBand="0" w:firstRowFirstColumn="0" w:firstRowLastColumn="0" w:lastRowFirstColumn="0" w:lastRowLastColumn="0"/>
+              <w:rPr>
+                <w:b/>
+                <w:sz w:val="24"/>
+                <w:szCs w:val="24"/>
+                <w:lang w:val="en-US"/>
+              </w:rPr>
+            </w:pPr>
+            <w:r>
+              <w:rPr>
+                <w:b/>
+                <w:sz w:val="24"/>
+                <w:szCs w:val="24"/>
+                <w:lang w:val="en-US"/>
+              </w:rPr>
+              <w:t>Expected Outcome</w:t>
+            </w:r>
+          </w:p>
+        </w:tc>
+        <w:tc>
+          <w:tcPr>
+            <w:tcW w:w="1195" w:type="dxa"/>
           </w:tcPr>
           <w:p>
             <w:pPr>
@@ -1190,40 +1438,37 @@
         <w:tc>
           <w:tcPr>
             <w:cnfStyle w:val="001000000000" w:firstRow="0" w:lastRow="0" w:firstColumn="1" w:lastColumn="0" w:oddVBand="0" w:evenVBand="0" w:oddHBand="0" w:evenHBand="0" w:firstRowFirstColumn="0" w:firstRowLastColumn="0" w:lastRowFirstColumn="0" w:lastRowLastColumn="0"/>
-            <w:tcW w:w="895" w:type="dxa"/>
-          </w:tcPr>
-          <w:p>
-            <w:pPr>
-              <w:rPr>
-                <w:sz w:val="24"/>
-                <w:szCs w:val="24"/>
-                <w:lang w:val="en-US"/>
-              </w:rPr>
-            </w:pPr>
-            <w:r>
-              <w:rPr>
-                <w:sz w:val="24"/>
-                <w:szCs w:val="24"/>
-                <w:lang w:val="en-US"/>
-              </w:rPr>
-              <w:t>9</w:t>
-            </w:r>
-            <w:r>
-              <w:rPr>
-                <w:sz w:val="24"/>
-                <w:szCs w:val="24"/>
-                <w:lang w:val="en-US"/>
-              </w:rPr>
-              <w:t>.1</w:t>
-            </w:r>
-          </w:p>
-        </w:tc>
-        <w:tc>
-          <w:tcPr>
-            <w:tcW w:w="6911" w:type="dxa"/>
-          </w:tcPr>
-          <w:p>
-            <w:pPr>
+            <w:tcW w:w="830" w:type="dxa"/>
+          </w:tcPr>
+          <w:p>
+            <w:pPr>
+              <w:rPr>
+                <w:sz w:val="24"/>
+                <w:szCs w:val="24"/>
+                <w:lang w:val="en-US"/>
+              </w:rPr>
+            </w:pPr>
+            <w:r>
+              <w:rPr>
+                <w:sz w:val="24"/>
+                <w:szCs w:val="24"/>
+                <w:lang w:val="en-US"/>
+              </w:rPr>
+              <w:lastRenderedPageBreak/>
+              <w:t>9.1</w:t>
+            </w:r>
+          </w:p>
+        </w:tc>
+        <w:tc>
+          <w:tcPr>
+            <w:tcW w:w="3760" w:type="dxa"/>
+            <w:gridSpan w:val="2"/>
+          </w:tcPr>
+          <w:p>
+            <w:pPr>
+              <w:tabs>
+                <w:tab w:val="right" w:pos="6695"/>
+              </w:tabs>
               <w:cnfStyle w:val="000000000000" w:firstRow="0" w:lastRow="0" w:firstColumn="0" w:lastColumn="0" w:oddVBand="0" w:evenVBand="0" w:oddHBand="0" w:evenHBand="0" w:firstRowFirstColumn="0" w:firstRowLastColumn="0" w:lastRowFirstColumn="0" w:lastRowLastColumn="0"/>
               <w:rPr>
                 <w:sz w:val="24"/>
@@ -1237,53 +1482,36 @@
                 <w:szCs w:val="24"/>
                 <w:lang w:val="en-US"/>
               </w:rPr>
-              <w:t>Old</w:t>
-            </w:r>
-            <w:r>
-              <w:rPr>
-                <w:sz w:val="24"/>
-                <w:szCs w:val="24"/>
-                <w:lang w:val="en-US"/>
-              </w:rPr>
-              <w:t xml:space="preserve"> </w:t>
-            </w:r>
-            <w:r>
-              <w:rPr>
-                <w:sz w:val="24"/>
-                <w:szCs w:val="24"/>
-                <w:lang w:val="en-US"/>
-              </w:rPr>
-              <w:t>information must be available</w:t>
-            </w:r>
-            <w:r>
-              <w:rPr>
-                <w:sz w:val="24"/>
-                <w:szCs w:val="24"/>
-                <w:lang w:val="en-US"/>
-              </w:rPr>
-              <w:t xml:space="preserve"> to view</w:t>
-            </w:r>
-            <w:r>
-              <w:rPr>
-                <w:sz w:val="24"/>
-                <w:szCs w:val="24"/>
-                <w:lang w:val="en-US"/>
-              </w:rPr>
-              <w:t xml:space="preserve"> </w:t>
-            </w:r>
-            <w:r>
-              <w:rPr>
-                <w:sz w:val="24"/>
-                <w:szCs w:val="24"/>
-                <w:lang w:val="en-US"/>
-              </w:rPr>
-              <w:t>from the database</w:t>
-            </w:r>
-          </w:p>
-        </w:tc>
-        <w:tc>
-          <w:tcPr>
-            <w:tcW w:w="1210" w:type="dxa"/>
+              <w:t>Old information must be available to view from the database</w:t>
+            </w:r>
+            <w:r>
+              <w:rPr>
+                <w:sz w:val="24"/>
+                <w:szCs w:val="24"/>
+                <w:lang w:val="en-US"/>
+              </w:rPr>
+              <w:tab/>
+            </w:r>
+          </w:p>
+        </w:tc>
+        <w:tc>
+          <w:tcPr>
+            <w:tcW w:w="3241" w:type="dxa"/>
+          </w:tcPr>
+          <w:p>
+            <w:pPr>
+              <w:cnfStyle w:val="000000000000" w:firstRow="0" w:lastRow="0" w:firstColumn="0" w:lastColumn="0" w:oddVBand="0" w:evenVBand="0" w:oddHBand="0" w:evenHBand="0" w:firstRowFirstColumn="0" w:firstRowLastColumn="0" w:lastRowFirstColumn="0" w:lastRowLastColumn="0"/>
+              <w:rPr>
+                <w:sz w:val="24"/>
+                <w:szCs w:val="24"/>
+                <w:lang w:val="en-US"/>
+              </w:rPr>
+            </w:pPr>
+          </w:p>
+        </w:tc>
+        <w:tc>
+          <w:tcPr>
+            <w:tcW w:w="1195" w:type="dxa"/>
           </w:tcPr>
           <w:p>
             <w:pPr>
@@ -1304,37 +1532,30 @@
         <w:tc>
           <w:tcPr>
             <w:cnfStyle w:val="001000000000" w:firstRow="0" w:lastRow="0" w:firstColumn="1" w:lastColumn="0" w:oddVBand="0" w:evenVBand="0" w:oddHBand="0" w:evenHBand="0" w:firstRowFirstColumn="0" w:firstRowLastColumn="0" w:lastRowFirstColumn="0" w:lastRowLastColumn="0"/>
-            <w:tcW w:w="895" w:type="dxa"/>
-          </w:tcPr>
-          <w:p>
-            <w:pPr>
-              <w:rPr>
-                <w:sz w:val="24"/>
-                <w:szCs w:val="24"/>
-                <w:lang w:val="en-US"/>
-              </w:rPr>
-            </w:pPr>
-            <w:r>
-              <w:rPr>
-                <w:sz w:val="24"/>
-                <w:szCs w:val="24"/>
-                <w:lang w:val="en-US"/>
-              </w:rPr>
-              <w:t>9</w:t>
-            </w:r>
-            <w:r>
-              <w:rPr>
-                <w:sz w:val="24"/>
-                <w:szCs w:val="24"/>
-                <w:lang w:val="en-US"/>
-              </w:rPr>
-              <w:t>.2</w:t>
-            </w:r>
-          </w:p>
-        </w:tc>
-        <w:tc>
-          <w:tcPr>
-            <w:tcW w:w="6911" w:type="dxa"/>
+            <w:tcW w:w="830" w:type="dxa"/>
+          </w:tcPr>
+          <w:p>
+            <w:pPr>
+              <w:rPr>
+                <w:sz w:val="24"/>
+                <w:szCs w:val="24"/>
+                <w:lang w:val="en-US"/>
+              </w:rPr>
+            </w:pPr>
+            <w:r>
+              <w:rPr>
+                <w:sz w:val="24"/>
+                <w:szCs w:val="24"/>
+                <w:lang w:val="en-US"/>
+              </w:rPr>
+              <w:t>9.2</w:t>
+            </w:r>
+          </w:p>
+        </w:tc>
+        <w:tc>
+          <w:tcPr>
+            <w:tcW w:w="3760" w:type="dxa"/>
+            <w:gridSpan w:val="2"/>
           </w:tcPr>
           <w:p>
             <w:pPr>
@@ -1351,21 +1572,28 @@
                 <w:szCs w:val="24"/>
                 <w:lang w:val="en-US"/>
               </w:rPr>
-              <w:t xml:space="preserve">Updated data in the database </w:t>
-            </w:r>
-            <w:r>
-              <w:rPr>
-                <w:sz w:val="24"/>
-                <w:szCs w:val="24"/>
-                <w:lang w:val="en-US"/>
-              </w:rPr>
-              <w:t>must be viewable</w:t>
-            </w:r>
-          </w:p>
-        </w:tc>
-        <w:tc>
-          <w:tcPr>
-            <w:tcW w:w="1210" w:type="dxa"/>
+              <w:t>Updated data in the database must be viewable</w:t>
+            </w:r>
+          </w:p>
+        </w:tc>
+        <w:tc>
+          <w:tcPr>
+            <w:tcW w:w="3241" w:type="dxa"/>
+          </w:tcPr>
+          <w:p>
+            <w:pPr>
+              <w:cnfStyle w:val="000000100000" w:firstRow="0" w:lastRow="0" w:firstColumn="0" w:lastColumn="0" w:oddVBand="0" w:evenVBand="0" w:oddHBand="1" w:evenHBand="0" w:firstRowFirstColumn="0" w:firstRowLastColumn="0" w:lastRowFirstColumn="0" w:lastRowLastColumn="0"/>
+              <w:rPr>
+                <w:sz w:val="24"/>
+                <w:szCs w:val="24"/>
+                <w:lang w:val="en-US"/>
+              </w:rPr>
+            </w:pPr>
+          </w:p>
+        </w:tc>
+        <w:tc>
+          <w:tcPr>
+            <w:tcW w:w="1195" w:type="dxa"/>
           </w:tcPr>
           <w:p>
             <w:pPr>
@@ -1383,37 +1611,30 @@
         <w:tc>
           <w:tcPr>
             <w:cnfStyle w:val="001000000000" w:firstRow="0" w:lastRow="0" w:firstColumn="1" w:lastColumn="0" w:oddVBand="0" w:evenVBand="0" w:oddHBand="0" w:evenHBand="0" w:firstRowFirstColumn="0" w:firstRowLastColumn="0" w:lastRowFirstColumn="0" w:lastRowLastColumn="0"/>
-            <w:tcW w:w="895" w:type="dxa"/>
-          </w:tcPr>
-          <w:p>
-            <w:pPr>
-              <w:rPr>
-                <w:sz w:val="24"/>
-                <w:szCs w:val="24"/>
-                <w:lang w:val="en-US"/>
-              </w:rPr>
-            </w:pPr>
-            <w:r>
-              <w:rPr>
-                <w:sz w:val="24"/>
-                <w:szCs w:val="24"/>
-                <w:lang w:val="en-US"/>
-              </w:rPr>
-              <w:t>9</w:t>
-            </w:r>
-            <w:r>
-              <w:rPr>
-                <w:sz w:val="24"/>
-                <w:szCs w:val="24"/>
-                <w:lang w:val="en-US"/>
-              </w:rPr>
-              <w:t>.3</w:t>
-            </w:r>
-          </w:p>
-        </w:tc>
-        <w:tc>
-          <w:tcPr>
-            <w:tcW w:w="6911" w:type="dxa"/>
+            <w:tcW w:w="830" w:type="dxa"/>
+          </w:tcPr>
+          <w:p>
+            <w:pPr>
+              <w:rPr>
+                <w:sz w:val="24"/>
+                <w:szCs w:val="24"/>
+                <w:lang w:val="en-US"/>
+              </w:rPr>
+            </w:pPr>
+            <w:r>
+              <w:rPr>
+                <w:sz w:val="24"/>
+                <w:szCs w:val="24"/>
+                <w:lang w:val="en-US"/>
+              </w:rPr>
+              <w:t>9.3</w:t>
+            </w:r>
+          </w:p>
+        </w:tc>
+        <w:tc>
+          <w:tcPr>
+            <w:tcW w:w="3760" w:type="dxa"/>
+            <w:gridSpan w:val="2"/>
           </w:tcPr>
           <w:p>
             <w:pPr>
@@ -1430,37 +1651,28 @@
                 <w:szCs w:val="24"/>
                 <w:lang w:val="en-US"/>
               </w:rPr>
-              <w:t xml:space="preserve">Ability to access </w:t>
-            </w:r>
-            <w:r>
-              <w:rPr>
-                <w:sz w:val="24"/>
-                <w:szCs w:val="24"/>
-                <w:lang w:val="en-US"/>
-              </w:rPr>
-              <w:t xml:space="preserve">information from </w:t>
-            </w:r>
-            <w:r>
-              <w:rPr>
-                <w:sz w:val="24"/>
-                <w:szCs w:val="24"/>
-                <w:lang w:val="en-US"/>
-              </w:rPr>
-              <w:t xml:space="preserve">multiple branches </w:t>
-            </w:r>
-            <w:r>
-              <w:rPr>
-                <w:sz w:val="24"/>
-                <w:szCs w:val="24"/>
-                <w:lang w:val="en-US"/>
-              </w:rPr>
-              <w:t>within the database</w:t>
-            </w:r>
-          </w:p>
-        </w:tc>
-        <w:tc>
-          <w:tcPr>
-            <w:tcW w:w="1210" w:type="dxa"/>
+              <w:t>Ability to access information from multiple branches within the database</w:t>
+            </w:r>
+          </w:p>
+        </w:tc>
+        <w:tc>
+          <w:tcPr>
+            <w:tcW w:w="3241" w:type="dxa"/>
+          </w:tcPr>
+          <w:p>
+            <w:pPr>
+              <w:cnfStyle w:val="000000000000" w:firstRow="0" w:lastRow="0" w:firstColumn="0" w:lastColumn="0" w:oddVBand="0" w:evenVBand="0" w:oddHBand="0" w:evenHBand="0" w:firstRowFirstColumn="0" w:firstRowLastColumn="0" w:lastRowFirstColumn="0" w:lastRowLastColumn="0"/>
+              <w:rPr>
+                <w:sz w:val="24"/>
+                <w:szCs w:val="24"/>
+                <w:lang w:val="en-US"/>
+              </w:rPr>
+            </w:pPr>
+          </w:p>
+        </w:tc>
+        <w:tc>
+          <w:tcPr>
+            <w:tcW w:w="1195" w:type="dxa"/>
           </w:tcPr>
           <w:p>
             <w:pPr>
@@ -1481,7 +1693,7 @@
         <w:tc>
           <w:tcPr>
             <w:cnfStyle w:val="001000000000" w:firstRow="0" w:lastRow="0" w:firstColumn="1" w:lastColumn="0" w:oddVBand="0" w:evenVBand="0" w:oddHBand="0" w:evenHBand="0" w:firstRowFirstColumn="0" w:firstRowLastColumn="0" w:lastRowFirstColumn="0" w:lastRowLastColumn="0"/>
-            <w:tcW w:w="895" w:type="dxa"/>
+            <w:tcW w:w="830" w:type="dxa"/>
           </w:tcPr>
           <w:p>
             <w:pPr>
@@ -1503,7 +1715,8 @@
         </w:tc>
         <w:tc>
           <w:tcPr>
-            <w:tcW w:w="6911" w:type="dxa"/>
+            <w:tcW w:w="3760" w:type="dxa"/>
+            <w:gridSpan w:val="2"/>
           </w:tcPr>
           <w:p>
             <w:pPr>
@@ -1526,7 +1739,22 @@
         </w:tc>
         <w:tc>
           <w:tcPr>
-            <w:tcW w:w="1210" w:type="dxa"/>
+            <w:tcW w:w="3241" w:type="dxa"/>
+          </w:tcPr>
+          <w:p>
+            <w:pPr>
+              <w:cnfStyle w:val="000000100000" w:firstRow="0" w:lastRow="0" w:firstColumn="0" w:lastColumn="0" w:oddVBand="0" w:evenVBand="0" w:oddHBand="1" w:evenHBand="0" w:firstRowFirstColumn="0" w:firstRowLastColumn="0" w:lastRowFirstColumn="0" w:lastRowLastColumn="0"/>
+              <w:rPr>
+                <w:sz w:val="24"/>
+                <w:szCs w:val="24"/>
+                <w:lang w:val="en-US"/>
+              </w:rPr>
+            </w:pPr>
+          </w:p>
+        </w:tc>
+        <w:tc>
+          <w:tcPr>
+            <w:tcW w:w="1195" w:type="dxa"/>
           </w:tcPr>
           <w:p>
             <w:pPr>
@@ -1555,9 +1783,11 @@
         <w:tblLook w:val="04A0" w:firstRow="1" w:lastRow="0" w:firstColumn="1" w:lastColumn="0" w:noHBand="0" w:noVBand="1"/>
       </w:tblPr>
       <w:tblGrid>
-        <w:gridCol w:w="895"/>
-        <w:gridCol w:w="6911"/>
-        <w:gridCol w:w="1210"/>
+        <w:gridCol w:w="850"/>
+        <w:gridCol w:w="273"/>
+        <w:gridCol w:w="3467"/>
+        <w:gridCol w:w="3234"/>
+        <w:gridCol w:w="1202"/>
       </w:tblGrid>
       <w:tr>
         <w:trPr>
@@ -1566,8 +1796,8 @@
         <w:tc>
           <w:tcPr>
             <w:cnfStyle w:val="001000000000" w:firstRow="0" w:lastRow="0" w:firstColumn="1" w:lastColumn="0" w:oddVBand="0" w:evenVBand="0" w:oddHBand="0" w:evenHBand="0" w:firstRowFirstColumn="0" w:firstRowLastColumn="0" w:lastRowFirstColumn="0" w:lastRowLastColumn="0"/>
-            <w:tcW w:w="9016" w:type="dxa"/>
-            <w:gridSpan w:val="3"/>
+            <w:tcW w:w="1123" w:type="dxa"/>
+            <w:gridSpan w:val="2"/>
           </w:tcPr>
           <w:p>
             <w:pPr>
@@ -1577,23 +1807,27 @@
                 <w:lang w:val="en-US"/>
               </w:rPr>
             </w:pPr>
-            <w:r>
-              <w:rPr>
-                <w:lang w:val="en-US"/>
-              </w:rPr>
-              <w:t>18</w:t>
-            </w:r>
-            <w:r>
-              <w:rPr>
-                <w:lang w:val="en-US"/>
-              </w:rPr>
-              <w:t xml:space="preserve">: </w:t>
-            </w:r>
-            <w:r>
-              <w:rPr>
-                <w:lang w:val="en-US"/>
-              </w:rPr>
-              <w:t>Car Information Page</w:t>
+          </w:p>
+        </w:tc>
+        <w:tc>
+          <w:tcPr>
+            <w:tcW w:w="7903" w:type="dxa"/>
+            <w:gridSpan w:val="3"/>
+          </w:tcPr>
+          <w:p>
+            <w:pPr>
+              <w:pStyle w:val="Heading1"/>
+              <w:outlineLvl w:val="0"/>
+              <w:cnfStyle w:val="100000000000" w:firstRow="1" w:lastRow="0" w:firstColumn="0" w:lastColumn="0" w:oddVBand="0" w:evenVBand="0" w:oddHBand="0" w:evenHBand="0" w:firstRowFirstColumn="0" w:firstRowLastColumn="0" w:lastRowFirstColumn="0" w:lastRowLastColumn="0"/>
+              <w:rPr>
+                <w:lang w:val="en-US"/>
+              </w:rPr>
+            </w:pPr>
+            <w:r>
+              <w:rPr>
+                <w:lang w:val="en-US"/>
+              </w:rPr>
+              <w:t>18: Car Information Page</w:t>
             </w:r>
             <w:r>
               <w:rPr>
@@ -1637,7 +1871,7 @@
         <w:tc>
           <w:tcPr>
             <w:cnfStyle w:val="001000000000" w:firstRow="0" w:lastRow="0" w:firstColumn="1" w:lastColumn="0" w:oddVBand="0" w:evenVBand="0" w:oddHBand="0" w:evenHBand="0" w:firstRowFirstColumn="0" w:firstRowLastColumn="0" w:lastRowFirstColumn="0" w:lastRowLastColumn="0"/>
-            <w:tcW w:w="895" w:type="dxa"/>
+            <w:tcW w:w="850" w:type="dxa"/>
           </w:tcPr>
           <w:p>
             <w:pPr>
@@ -1659,7 +1893,8 @@
         </w:tc>
         <w:tc>
           <w:tcPr>
-            <w:tcW w:w="6911" w:type="dxa"/>
+            <w:tcW w:w="3740" w:type="dxa"/>
+            <w:gridSpan w:val="2"/>
           </w:tcPr>
           <w:p>
             <w:pPr>
@@ -1684,7 +1919,32 @@
         </w:tc>
         <w:tc>
           <w:tcPr>
-            <w:tcW w:w="1210" w:type="dxa"/>
+            <w:tcW w:w="3234" w:type="dxa"/>
+          </w:tcPr>
+          <w:p>
+            <w:pPr>
+              <w:cnfStyle w:val="000000100000" w:firstRow="0" w:lastRow="0" w:firstColumn="0" w:lastColumn="0" w:oddVBand="0" w:evenVBand="0" w:oddHBand="1" w:evenHBand="0" w:firstRowFirstColumn="0" w:firstRowLastColumn="0" w:lastRowFirstColumn="0" w:lastRowLastColumn="0"/>
+              <w:rPr>
+                <w:b/>
+                <w:sz w:val="24"/>
+                <w:szCs w:val="24"/>
+                <w:lang w:val="en-US"/>
+              </w:rPr>
+            </w:pPr>
+            <w:r>
+              <w:rPr>
+                <w:b/>
+                <w:sz w:val="24"/>
+                <w:szCs w:val="24"/>
+                <w:lang w:val="en-US"/>
+              </w:rPr>
+              <w:t>Expected Outcome</w:t>
+            </w:r>
+          </w:p>
+        </w:tc>
+        <w:tc>
+          <w:tcPr>
+            <w:tcW w:w="1202" w:type="dxa"/>
           </w:tcPr>
           <w:p>
             <w:pPr>
@@ -1712,37 +1972,30 @@
         <w:tc>
           <w:tcPr>
             <w:cnfStyle w:val="001000000000" w:firstRow="0" w:lastRow="0" w:firstColumn="1" w:lastColumn="0" w:oddVBand="0" w:evenVBand="0" w:oddHBand="0" w:evenHBand="0" w:firstRowFirstColumn="0" w:firstRowLastColumn="0" w:lastRowFirstColumn="0" w:lastRowLastColumn="0"/>
-            <w:tcW w:w="895" w:type="dxa"/>
-          </w:tcPr>
-          <w:p>
-            <w:pPr>
-              <w:rPr>
-                <w:sz w:val="24"/>
-                <w:szCs w:val="24"/>
-                <w:lang w:val="en-US"/>
-              </w:rPr>
-            </w:pPr>
-            <w:r>
-              <w:rPr>
-                <w:sz w:val="24"/>
-                <w:szCs w:val="24"/>
-                <w:lang w:val="en-US"/>
-              </w:rPr>
-              <w:t>18</w:t>
-            </w:r>
-            <w:r>
-              <w:rPr>
-                <w:sz w:val="24"/>
-                <w:szCs w:val="24"/>
-                <w:lang w:val="en-US"/>
-              </w:rPr>
-              <w:t>.1</w:t>
-            </w:r>
-          </w:p>
-        </w:tc>
-        <w:tc>
-          <w:tcPr>
-            <w:tcW w:w="6911" w:type="dxa"/>
+            <w:tcW w:w="850" w:type="dxa"/>
+          </w:tcPr>
+          <w:p>
+            <w:pPr>
+              <w:rPr>
+                <w:sz w:val="24"/>
+                <w:szCs w:val="24"/>
+                <w:lang w:val="en-US"/>
+              </w:rPr>
+            </w:pPr>
+            <w:r>
+              <w:rPr>
+                <w:sz w:val="24"/>
+                <w:szCs w:val="24"/>
+                <w:lang w:val="en-US"/>
+              </w:rPr>
+              <w:t>18.1</w:t>
+            </w:r>
+          </w:p>
+        </w:tc>
+        <w:tc>
+          <w:tcPr>
+            <w:tcW w:w="3740" w:type="dxa"/>
+            <w:gridSpan w:val="2"/>
           </w:tcPr>
           <w:p>
             <w:pPr>
@@ -1759,13 +2012,13 @@
                 <w:szCs w:val="24"/>
                 <w:lang w:val="en-US"/>
               </w:rPr>
-              <w:t>Shows company name and/or logo in the header and has a simple background</w:t>
-            </w:r>
-          </w:p>
-        </w:tc>
-        <w:tc>
-          <w:tcPr>
-            <w:tcW w:w="1210" w:type="dxa"/>
+              <w:t>Shows company name and/or logo and has a simple background</w:t>
+            </w:r>
+          </w:p>
+        </w:tc>
+        <w:tc>
+          <w:tcPr>
+            <w:tcW w:w="3234" w:type="dxa"/>
           </w:tcPr>
           <w:p>
             <w:pPr>
@@ -1776,6 +2029,71 @@
                 <w:lang w:val="en-US"/>
               </w:rPr>
             </w:pPr>
+            <w:r>
+              <w:rPr>
+                <w:sz w:val="24"/>
+                <w:szCs w:val="24"/>
+                <w:lang w:val="en-US"/>
+              </w:rPr>
+              <w:t xml:space="preserve">Company logo appears on the </w:t>
+            </w:r>
+            <w:proofErr w:type="gramStart"/>
+            <w:r>
+              <w:rPr>
+                <w:sz w:val="24"/>
+                <w:szCs w:val="24"/>
+                <w:lang w:val="en-US"/>
+              </w:rPr>
+              <w:t>le</w:t>
+            </w:r>
+            <w:r>
+              <w:rPr>
+                <w:sz w:val="24"/>
+                <w:szCs w:val="24"/>
+                <w:lang w:val="en-US"/>
+              </w:rPr>
+              <w:t>f</w:t>
+            </w:r>
+            <w:r>
+              <w:rPr>
+                <w:sz w:val="24"/>
+                <w:szCs w:val="24"/>
+                <w:lang w:val="en-US"/>
+              </w:rPr>
+              <w:t>t hand</w:t>
+            </w:r>
+            <w:proofErr w:type="gramEnd"/>
+            <w:r>
+              <w:rPr>
+                <w:sz w:val="24"/>
+                <w:szCs w:val="24"/>
+                <w:lang w:val="en-US"/>
+              </w:rPr>
+              <w:t xml:space="preserve"> side of the header. Page has a plain grey background</w:t>
+            </w:r>
+          </w:p>
+        </w:tc>
+        <w:tc>
+          <w:tcPr>
+            <w:tcW w:w="1202" w:type="dxa"/>
+          </w:tcPr>
+          <w:p>
+            <w:pPr>
+              <w:cnfStyle w:val="000000000000" w:firstRow="0" w:lastRow="0" w:firstColumn="0" w:lastColumn="0" w:oddVBand="0" w:evenVBand="0" w:oddHBand="0" w:evenHBand="0" w:firstRowFirstColumn="0" w:firstRowLastColumn="0" w:lastRowFirstColumn="0" w:lastRowLastColumn="0"/>
+              <w:rPr>
+                <w:sz w:val="24"/>
+                <w:szCs w:val="24"/>
+                <w:lang w:val="en-US"/>
+              </w:rPr>
+            </w:pPr>
+            <w:r>
+              <w:rPr>
+                <w:sz w:val="24"/>
+                <w:szCs w:val="24"/>
+                <w:lang w:val="en-US"/>
+              </w:rPr>
+              <w:t>Pass</w:t>
+            </w:r>
           </w:p>
         </w:tc>
       </w:tr>
@@ -1786,37 +2104,30 @@
         <w:tc>
           <w:tcPr>
             <w:cnfStyle w:val="001000000000" w:firstRow="0" w:lastRow="0" w:firstColumn="1" w:lastColumn="0" w:oddVBand="0" w:evenVBand="0" w:oddHBand="0" w:evenHBand="0" w:firstRowFirstColumn="0" w:firstRowLastColumn="0" w:lastRowFirstColumn="0" w:lastRowLastColumn="0"/>
-            <w:tcW w:w="895" w:type="dxa"/>
-          </w:tcPr>
-          <w:p>
-            <w:pPr>
-              <w:rPr>
-                <w:sz w:val="24"/>
-                <w:szCs w:val="24"/>
-                <w:lang w:val="en-US"/>
-              </w:rPr>
-            </w:pPr>
-            <w:r>
-              <w:rPr>
-                <w:sz w:val="24"/>
-                <w:szCs w:val="24"/>
-                <w:lang w:val="en-US"/>
-              </w:rPr>
-              <w:t>18</w:t>
-            </w:r>
-            <w:r>
-              <w:rPr>
-                <w:sz w:val="24"/>
-                <w:szCs w:val="24"/>
-                <w:lang w:val="en-US"/>
-              </w:rPr>
-              <w:t>.2</w:t>
-            </w:r>
-          </w:p>
-        </w:tc>
-        <w:tc>
-          <w:tcPr>
-            <w:tcW w:w="6911" w:type="dxa"/>
+            <w:tcW w:w="850" w:type="dxa"/>
+          </w:tcPr>
+          <w:p>
+            <w:pPr>
+              <w:rPr>
+                <w:sz w:val="24"/>
+                <w:szCs w:val="24"/>
+                <w:lang w:val="en-US"/>
+              </w:rPr>
+            </w:pPr>
+            <w:r>
+              <w:rPr>
+                <w:sz w:val="24"/>
+                <w:szCs w:val="24"/>
+                <w:lang w:val="en-US"/>
+              </w:rPr>
+              <w:t>18.2</w:t>
+            </w:r>
+          </w:p>
+        </w:tc>
+        <w:tc>
+          <w:tcPr>
+            <w:tcW w:w="3740" w:type="dxa"/>
+            <w:gridSpan w:val="2"/>
           </w:tcPr>
           <w:p>
             <w:pPr>
@@ -1833,13 +2144,36 @@
                 <w:szCs w:val="24"/>
                 <w:lang w:val="en-US"/>
               </w:rPr>
-              <w:t>Shows page navigation buttons in the header of the page</w:t>
-            </w:r>
-          </w:p>
-        </w:tc>
-        <w:tc>
-          <w:tcPr>
-            <w:tcW w:w="1210" w:type="dxa"/>
+              <w:t>Click navigation icon and select any page to navigate to</w:t>
+            </w:r>
+          </w:p>
+        </w:tc>
+        <w:tc>
+          <w:tcPr>
+            <w:tcW w:w="3234" w:type="dxa"/>
+          </w:tcPr>
+          <w:p>
+            <w:pPr>
+              <w:cnfStyle w:val="000000100000" w:firstRow="0" w:lastRow="0" w:firstColumn="0" w:lastColumn="0" w:oddVBand="0" w:evenVBand="0" w:oddHBand="1" w:evenHBand="0" w:firstRowFirstColumn="0" w:firstRowLastColumn="0" w:lastRowFirstColumn="0" w:lastRowLastColumn="0"/>
+              <w:rPr>
+                <w:sz w:val="24"/>
+                <w:szCs w:val="24"/>
+                <w:lang w:val="en-US"/>
+              </w:rPr>
+            </w:pPr>
+            <w:r>
+              <w:rPr>
+                <w:sz w:val="24"/>
+                <w:szCs w:val="24"/>
+                <w:lang w:val="en-US"/>
+              </w:rPr>
+              <w:t>The navigation bar displays all the page options, and can navigate to the selected page</w:t>
+            </w:r>
+          </w:p>
+        </w:tc>
+        <w:tc>
+          <w:tcPr>
+            <w:tcW w:w="1202" w:type="dxa"/>
           </w:tcPr>
           <w:p>
             <w:pPr>
@@ -1857,37 +2191,30 @@
         <w:tc>
           <w:tcPr>
             <w:cnfStyle w:val="001000000000" w:firstRow="0" w:lastRow="0" w:firstColumn="1" w:lastColumn="0" w:oddVBand="0" w:evenVBand="0" w:oddHBand="0" w:evenHBand="0" w:firstRowFirstColumn="0" w:firstRowLastColumn="0" w:lastRowFirstColumn="0" w:lastRowLastColumn="0"/>
-            <w:tcW w:w="895" w:type="dxa"/>
-          </w:tcPr>
-          <w:p>
-            <w:pPr>
-              <w:rPr>
-                <w:sz w:val="24"/>
-                <w:szCs w:val="24"/>
-                <w:lang w:val="en-US"/>
-              </w:rPr>
-            </w:pPr>
-            <w:r>
-              <w:rPr>
-                <w:sz w:val="24"/>
-                <w:szCs w:val="24"/>
-                <w:lang w:val="en-US"/>
-              </w:rPr>
-              <w:t>18</w:t>
-            </w:r>
-            <w:r>
-              <w:rPr>
-                <w:sz w:val="24"/>
-                <w:szCs w:val="24"/>
-                <w:lang w:val="en-US"/>
-              </w:rPr>
-              <w:t>.3</w:t>
-            </w:r>
-          </w:p>
-        </w:tc>
-        <w:tc>
-          <w:tcPr>
-            <w:tcW w:w="6911" w:type="dxa"/>
+            <w:tcW w:w="850" w:type="dxa"/>
+          </w:tcPr>
+          <w:p>
+            <w:pPr>
+              <w:rPr>
+                <w:sz w:val="24"/>
+                <w:szCs w:val="24"/>
+                <w:lang w:val="en-US"/>
+              </w:rPr>
+            </w:pPr>
+            <w:r>
+              <w:rPr>
+                <w:sz w:val="24"/>
+                <w:szCs w:val="24"/>
+                <w:lang w:val="en-US"/>
+              </w:rPr>
+              <w:t>18.3</w:t>
+            </w:r>
+          </w:p>
+        </w:tc>
+        <w:tc>
+          <w:tcPr>
+            <w:tcW w:w="3740" w:type="dxa"/>
+            <w:gridSpan w:val="2"/>
           </w:tcPr>
           <w:p>
             <w:pPr>
@@ -1904,13 +2231,13 @@
                 <w:szCs w:val="24"/>
                 <w:lang w:val="en-US"/>
               </w:rPr>
-              <w:t>Shows calendar dropdown box to select pick-up and return days</w:t>
-            </w:r>
-          </w:p>
-        </w:tc>
-        <w:tc>
-          <w:tcPr>
-            <w:tcW w:w="1210" w:type="dxa"/>
+              <w:t>Click calendar dropdown and select a date</w:t>
+            </w:r>
+          </w:p>
+        </w:tc>
+        <w:tc>
+          <w:tcPr>
+            <w:tcW w:w="3234" w:type="dxa"/>
           </w:tcPr>
           <w:p>
             <w:pPr>
@@ -1921,6 +2248,45 @@
                 <w:lang w:val="en-US"/>
               </w:rPr>
             </w:pPr>
+            <w:r>
+              <w:rPr>
+                <w:sz w:val="24"/>
+                <w:szCs w:val="24"/>
+                <w:lang w:val="en-US"/>
+              </w:rPr>
+              <w:t xml:space="preserve">Date is displayed in the </w:t>
+            </w:r>
+            <w:r>
+              <w:rPr>
+                <w:sz w:val="24"/>
+                <w:szCs w:val="24"/>
+                <w:lang w:val="en-US"/>
+              </w:rPr>
+              <w:t>box</w:t>
+            </w:r>
+          </w:p>
+        </w:tc>
+        <w:tc>
+          <w:tcPr>
+            <w:tcW w:w="1202" w:type="dxa"/>
+          </w:tcPr>
+          <w:p>
+            <w:pPr>
+              <w:cnfStyle w:val="000000000000" w:firstRow="0" w:lastRow="0" w:firstColumn="0" w:lastColumn="0" w:oddVBand="0" w:evenVBand="0" w:oddHBand="0" w:evenHBand="0" w:firstRowFirstColumn="0" w:firstRowLastColumn="0" w:lastRowFirstColumn="0" w:lastRowLastColumn="0"/>
+              <w:rPr>
+                <w:sz w:val="24"/>
+                <w:szCs w:val="24"/>
+                <w:lang w:val="en-US"/>
+              </w:rPr>
+            </w:pPr>
+            <w:r>
+              <w:rPr>
+                <w:sz w:val="24"/>
+                <w:szCs w:val="24"/>
+                <w:lang w:val="en-US"/>
+              </w:rPr>
+              <w:t>Pass</w:t>
+            </w:r>
           </w:p>
         </w:tc>
       </w:tr>
@@ -1931,7 +2297,7 @@
         <w:tc>
           <w:tcPr>
             <w:cnfStyle w:val="001000000000" w:firstRow="0" w:lastRow="0" w:firstColumn="1" w:lastColumn="0" w:oddVBand="0" w:evenVBand="0" w:oddHBand="0" w:evenHBand="0" w:firstRowFirstColumn="0" w:firstRowLastColumn="0" w:lastRowFirstColumn="0" w:lastRowLastColumn="0"/>
-            <w:tcW w:w="895" w:type="dxa"/>
+            <w:tcW w:w="850" w:type="dxa"/>
           </w:tcPr>
           <w:p>
             <w:pPr>
@@ -1953,7 +2319,8 @@
         </w:tc>
         <w:tc>
           <w:tcPr>
-            <w:tcW w:w="6911" w:type="dxa"/>
+            <w:tcW w:w="3740" w:type="dxa"/>
+            <w:gridSpan w:val="2"/>
           </w:tcPr>
           <w:p>
             <w:pPr>
@@ -1970,13 +2337,13 @@
                 <w:szCs w:val="24"/>
                 <w:lang w:val="en-US"/>
               </w:rPr>
-              <w:t>Show location dropdown box for pick-up and return locations</w:t>
-            </w:r>
-          </w:p>
-        </w:tc>
-        <w:tc>
-          <w:tcPr>
-            <w:tcW w:w="1210" w:type="dxa"/>
+              <w:t>Click the location dropdown and choose a location</w:t>
+            </w:r>
+          </w:p>
+        </w:tc>
+        <w:tc>
+          <w:tcPr>
+            <w:tcW w:w="3234" w:type="dxa"/>
           </w:tcPr>
           <w:p>
             <w:pPr>
@@ -1987,6 +2354,37 @@
                 <w:lang w:val="en-US"/>
               </w:rPr>
             </w:pPr>
+            <w:r>
+              <w:rPr>
+                <w:sz w:val="24"/>
+                <w:szCs w:val="24"/>
+                <w:lang w:val="en-US"/>
+              </w:rPr>
+              <w:t>Location is displayed in the box, which indicates that it is selected</w:t>
+            </w:r>
+          </w:p>
+        </w:tc>
+        <w:tc>
+          <w:tcPr>
+            <w:tcW w:w="1202" w:type="dxa"/>
+          </w:tcPr>
+          <w:p>
+            <w:pPr>
+              <w:cnfStyle w:val="000000100000" w:firstRow="0" w:lastRow="0" w:firstColumn="0" w:lastColumn="0" w:oddVBand="0" w:evenVBand="0" w:oddHBand="1" w:evenHBand="0" w:firstRowFirstColumn="0" w:firstRowLastColumn="0" w:lastRowFirstColumn="0" w:lastRowLastColumn="0"/>
+              <w:rPr>
+                <w:sz w:val="24"/>
+                <w:szCs w:val="24"/>
+                <w:lang w:val="en-US"/>
+              </w:rPr>
+            </w:pPr>
+            <w:r>
+              <w:rPr>
+                <w:sz w:val="24"/>
+                <w:szCs w:val="24"/>
+                <w:lang w:val="en-US"/>
+              </w:rPr>
+              <w:t>Pass</w:t>
+            </w:r>
           </w:p>
         </w:tc>
       </w:tr>
@@ -1994,7 +2392,7 @@
         <w:tc>
           <w:tcPr>
             <w:cnfStyle w:val="001000000000" w:firstRow="0" w:lastRow="0" w:firstColumn="1" w:lastColumn="0" w:oddVBand="0" w:evenVBand="0" w:oddHBand="0" w:evenHBand="0" w:firstRowFirstColumn="0" w:firstRowLastColumn="0" w:lastRowFirstColumn="0" w:lastRowLastColumn="0"/>
-            <w:tcW w:w="895" w:type="dxa"/>
+            <w:tcW w:w="850" w:type="dxa"/>
           </w:tcPr>
           <w:p>
             <w:pPr>
@@ -2016,7 +2414,8 @@
         </w:tc>
         <w:tc>
           <w:tcPr>
-            <w:tcW w:w="6911" w:type="dxa"/>
+            <w:tcW w:w="3740" w:type="dxa"/>
+            <w:gridSpan w:val="2"/>
           </w:tcPr>
           <w:p>
             <w:pPr>
@@ -2033,13 +2432,13 @@
                 <w:szCs w:val="24"/>
                 <w:lang w:val="en-US"/>
               </w:rPr>
-              <w:t>Shows time dropdown box for pick-up and return times</w:t>
-            </w:r>
-          </w:p>
-        </w:tc>
-        <w:tc>
-          <w:tcPr>
-            <w:tcW w:w="1210" w:type="dxa"/>
+              <w:t>Click on the time dropdown to choose a time</w:t>
+            </w:r>
+          </w:p>
+        </w:tc>
+        <w:tc>
+          <w:tcPr>
+            <w:tcW w:w="3234" w:type="dxa"/>
           </w:tcPr>
           <w:p>
             <w:pPr>
@@ -2050,6 +2449,37 @@
                 <w:lang w:val="en-US"/>
               </w:rPr>
             </w:pPr>
+            <w:r>
+              <w:rPr>
+                <w:sz w:val="24"/>
+                <w:szCs w:val="24"/>
+                <w:lang w:val="en-US"/>
+              </w:rPr>
+              <w:t>Time appears in the box, which means that it is selected</w:t>
+            </w:r>
+          </w:p>
+        </w:tc>
+        <w:tc>
+          <w:tcPr>
+            <w:tcW w:w="1202" w:type="dxa"/>
+          </w:tcPr>
+          <w:p>
+            <w:pPr>
+              <w:cnfStyle w:val="000000000000" w:firstRow="0" w:lastRow="0" w:firstColumn="0" w:lastColumn="0" w:oddVBand="0" w:evenVBand="0" w:oddHBand="0" w:evenHBand="0" w:firstRowFirstColumn="0" w:firstRowLastColumn="0" w:lastRowFirstColumn="0" w:lastRowLastColumn="0"/>
+              <w:rPr>
+                <w:sz w:val="24"/>
+                <w:szCs w:val="24"/>
+                <w:lang w:val="en-US"/>
+              </w:rPr>
+            </w:pPr>
+            <w:r>
+              <w:rPr>
+                <w:sz w:val="24"/>
+                <w:szCs w:val="24"/>
+                <w:lang w:val="en-US"/>
+              </w:rPr>
+              <w:t>Pass</w:t>
+            </w:r>
           </w:p>
         </w:tc>
       </w:tr>
@@ -2060,7 +2490,7 @@
         <w:tc>
           <w:tcPr>
             <w:cnfStyle w:val="001000000000" w:firstRow="0" w:lastRow="0" w:firstColumn="1" w:lastColumn="0" w:oddVBand="0" w:evenVBand="0" w:oddHBand="0" w:evenHBand="0" w:firstRowFirstColumn="0" w:firstRowLastColumn="0" w:lastRowFirstColumn="0" w:lastRowLastColumn="0"/>
-            <w:tcW w:w="895" w:type="dxa"/>
+            <w:tcW w:w="850" w:type="dxa"/>
           </w:tcPr>
           <w:p>
             <w:pPr>
@@ -2082,7 +2512,8 @@
         </w:tc>
         <w:tc>
           <w:tcPr>
-            <w:tcW w:w="6911" w:type="dxa"/>
+            <w:tcW w:w="3740" w:type="dxa"/>
+            <w:gridSpan w:val="2"/>
           </w:tcPr>
           <w:p>
             <w:pPr>
@@ -2099,31 +2530,13 @@
                 <w:szCs w:val="24"/>
                 <w:lang w:val="en-US"/>
               </w:rPr>
-              <w:t xml:space="preserve">Rent button present, </w:t>
-            </w:r>
-            <w:proofErr w:type="gramStart"/>
-            <w:r>
-              <w:rPr>
-                <w:sz w:val="24"/>
-                <w:szCs w:val="24"/>
-                <w:lang w:val="en-US"/>
-              </w:rPr>
-              <w:t>in order to</w:t>
-            </w:r>
-            <w:proofErr w:type="gramEnd"/>
-            <w:r>
-              <w:rPr>
-                <w:sz w:val="24"/>
-                <w:szCs w:val="24"/>
-                <w:lang w:val="en-US"/>
-              </w:rPr>
-              <w:t xml:space="preserve"> rent the car immediately</w:t>
-            </w:r>
-          </w:p>
-        </w:tc>
-        <w:tc>
-          <w:tcPr>
-            <w:tcW w:w="1210" w:type="dxa"/>
+              <w:t>Car image and features</w:t>
+            </w:r>
+          </w:p>
+        </w:tc>
+        <w:tc>
+          <w:tcPr>
+            <w:tcW w:w="3234" w:type="dxa"/>
           </w:tcPr>
           <w:p>
             <w:pPr>
@@ -2134,6 +2547,37 @@
                 <w:lang w:val="en-US"/>
               </w:rPr>
             </w:pPr>
+            <w:r>
+              <w:rPr>
+                <w:sz w:val="24"/>
+                <w:szCs w:val="24"/>
+                <w:lang w:val="en-US"/>
+              </w:rPr>
+              <w:t>Displays the correct car image and features on the right-hand side of the page</w:t>
+            </w:r>
+          </w:p>
+        </w:tc>
+        <w:tc>
+          <w:tcPr>
+            <w:tcW w:w="1202" w:type="dxa"/>
+          </w:tcPr>
+          <w:p>
+            <w:pPr>
+              <w:cnfStyle w:val="000000100000" w:firstRow="0" w:lastRow="0" w:firstColumn="0" w:lastColumn="0" w:oddVBand="0" w:evenVBand="0" w:oddHBand="1" w:evenHBand="0" w:firstRowFirstColumn="0" w:firstRowLastColumn="0" w:lastRowFirstColumn="0" w:lastRowLastColumn="0"/>
+              <w:rPr>
+                <w:sz w:val="24"/>
+                <w:szCs w:val="24"/>
+                <w:lang w:val="en-US"/>
+              </w:rPr>
+            </w:pPr>
+            <w:r>
+              <w:rPr>
+                <w:sz w:val="24"/>
+                <w:szCs w:val="24"/>
+                <w:lang w:val="en-US"/>
+              </w:rPr>
+              <w:t>Pass</w:t>
+            </w:r>
           </w:p>
         </w:tc>
       </w:tr>
@@ -2141,7 +2585,7 @@
         <w:tc>
           <w:tcPr>
             <w:cnfStyle w:val="001000000000" w:firstRow="0" w:lastRow="0" w:firstColumn="1" w:lastColumn="0" w:oddVBand="0" w:evenVBand="0" w:oddHBand="0" w:evenHBand="0" w:firstRowFirstColumn="0" w:firstRowLastColumn="0" w:lastRowFirstColumn="0" w:lastRowLastColumn="0"/>
-            <w:tcW w:w="895" w:type="dxa"/>
+            <w:tcW w:w="850" w:type="dxa"/>
           </w:tcPr>
           <w:p>
             <w:pPr>
@@ -2163,7 +2607,8 @@
         </w:tc>
         <w:tc>
           <w:tcPr>
-            <w:tcW w:w="6911" w:type="dxa"/>
+            <w:tcW w:w="3740" w:type="dxa"/>
+            <w:gridSpan w:val="2"/>
           </w:tcPr>
           <w:p>
             <w:pPr>
@@ -2180,13 +2625,221 @@
                 <w:szCs w:val="24"/>
                 <w:lang w:val="en-US"/>
               </w:rPr>
-              <w:t>Save button to add the selection into a personal list</w:t>
-            </w:r>
-          </w:p>
-        </w:tc>
-        <w:tc>
-          <w:tcPr>
-            <w:tcW w:w="1210" w:type="dxa"/>
+              <w:t>Total showing correct amount</w:t>
+            </w:r>
+          </w:p>
+        </w:tc>
+        <w:tc>
+          <w:tcPr>
+            <w:tcW w:w="3234" w:type="dxa"/>
+          </w:tcPr>
+          <w:p>
+            <w:pPr>
+              <w:cnfStyle w:val="000000000000" w:firstRow="0" w:lastRow="0" w:firstColumn="0" w:lastColumn="0" w:oddVBand="0" w:evenVBand="0" w:oddHBand="0" w:evenHBand="0" w:firstRowFirstColumn="0" w:firstRowLastColumn="0" w:lastRowFirstColumn="0" w:lastRowLastColumn="0"/>
+              <w:rPr>
+                <w:sz w:val="24"/>
+                <w:szCs w:val="24"/>
+                <w:lang w:val="en-US"/>
+              </w:rPr>
+            </w:pPr>
+            <w:r>
+              <w:rPr>
+                <w:sz w:val="24"/>
+                <w:szCs w:val="24"/>
+                <w:lang w:val="en-US"/>
+              </w:rPr>
+              <w:t>Select pick up and return dates</w:t>
+            </w:r>
+            <w:r>
+              <w:rPr>
+                <w:sz w:val="24"/>
+                <w:szCs w:val="24"/>
+                <w:lang w:val="en-US"/>
+              </w:rPr>
+              <w:t xml:space="preserve"> to see if the total updates</w:t>
+            </w:r>
+          </w:p>
+        </w:tc>
+        <w:tc>
+          <w:tcPr>
+            <w:tcW w:w="1202" w:type="dxa"/>
+          </w:tcPr>
+          <w:p>
+            <w:pPr>
+              <w:cnfStyle w:val="000000000000" w:firstRow="0" w:lastRow="0" w:firstColumn="0" w:lastColumn="0" w:oddVBand="0" w:evenVBand="0" w:oddHBand="0" w:evenHBand="0" w:firstRowFirstColumn="0" w:firstRowLastColumn="0" w:lastRowFirstColumn="0" w:lastRowLastColumn="0"/>
+              <w:rPr>
+                <w:sz w:val="24"/>
+                <w:szCs w:val="24"/>
+                <w:lang w:val="en-US"/>
+              </w:rPr>
+            </w:pPr>
+          </w:p>
+        </w:tc>
+      </w:tr>
+      <w:tr>
+        <w:trPr>
+          <w:cnfStyle w:val="000000100000" w:firstRow="0" w:lastRow="0" w:firstColumn="0" w:lastColumn="0" w:oddVBand="0" w:evenVBand="0" w:oddHBand="1" w:evenHBand="0" w:firstRowFirstColumn="0" w:firstRowLastColumn="0" w:lastRowFirstColumn="0" w:lastRowLastColumn="0"/>
+        </w:trPr>
+        <w:tc>
+          <w:tcPr>
+            <w:cnfStyle w:val="001000000000" w:firstRow="0" w:lastRow="0" w:firstColumn="1" w:lastColumn="0" w:oddVBand="0" w:evenVBand="0" w:oddHBand="0" w:evenHBand="0" w:firstRowFirstColumn="0" w:firstRowLastColumn="0" w:lastRowFirstColumn="0" w:lastRowLastColumn="0"/>
+            <w:tcW w:w="850" w:type="dxa"/>
+          </w:tcPr>
+          <w:p>
+            <w:pPr>
+              <w:rPr>
+                <w:sz w:val="24"/>
+                <w:szCs w:val="24"/>
+                <w:lang w:val="en-US"/>
+              </w:rPr>
+            </w:pPr>
+            <w:r>
+              <w:rPr>
+                <w:sz w:val="24"/>
+                <w:szCs w:val="24"/>
+                <w:lang w:val="en-US"/>
+              </w:rPr>
+              <w:t>18.8</w:t>
+            </w:r>
+          </w:p>
+        </w:tc>
+        <w:tc>
+          <w:tcPr>
+            <w:tcW w:w="3740" w:type="dxa"/>
+            <w:gridSpan w:val="2"/>
+          </w:tcPr>
+          <w:p>
+            <w:pPr>
+              <w:cnfStyle w:val="000000100000" w:firstRow="0" w:lastRow="0" w:firstColumn="0" w:lastColumn="0" w:oddVBand="0" w:evenVBand="0" w:oddHBand="1" w:evenHBand="0" w:firstRowFirstColumn="0" w:firstRowLastColumn="0" w:lastRowFirstColumn="0" w:lastRowLastColumn="0"/>
+              <w:rPr>
+                <w:sz w:val="24"/>
+                <w:szCs w:val="24"/>
+                <w:lang w:val="en-US"/>
+              </w:rPr>
+            </w:pPr>
+            <w:r>
+              <w:rPr>
+                <w:sz w:val="24"/>
+                <w:szCs w:val="24"/>
+                <w:lang w:val="en-US"/>
+              </w:rPr>
+              <w:t xml:space="preserve">Click the rent button </w:t>
+            </w:r>
+          </w:p>
+        </w:tc>
+        <w:tc>
+          <w:tcPr>
+            <w:tcW w:w="3234" w:type="dxa"/>
+          </w:tcPr>
+          <w:p>
+            <w:pPr>
+              <w:cnfStyle w:val="000000100000" w:firstRow="0" w:lastRow="0" w:firstColumn="0" w:lastColumn="0" w:oddVBand="0" w:evenVBand="0" w:oddHBand="1" w:evenHBand="0" w:firstRowFirstColumn="0" w:firstRowLastColumn="0" w:lastRowFirstColumn="0" w:lastRowLastColumn="0"/>
+              <w:rPr>
+                <w:sz w:val="24"/>
+                <w:szCs w:val="24"/>
+                <w:lang w:val="en-US"/>
+              </w:rPr>
+            </w:pPr>
+            <w:r>
+              <w:rPr>
+                <w:sz w:val="24"/>
+                <w:szCs w:val="24"/>
+                <w:lang w:val="en-US"/>
+              </w:rPr>
+              <w:t>This rents the car</w:t>
+            </w:r>
+          </w:p>
+        </w:tc>
+        <w:tc>
+          <w:tcPr>
+            <w:tcW w:w="1202" w:type="dxa"/>
+          </w:tcPr>
+          <w:p>
+            <w:pPr>
+              <w:cnfStyle w:val="000000100000" w:firstRow="0" w:lastRow="0" w:firstColumn="0" w:lastColumn="0" w:oddVBand="0" w:evenVBand="0" w:oddHBand="1" w:evenHBand="0" w:firstRowFirstColumn="0" w:firstRowLastColumn="0" w:lastRowFirstColumn="0" w:lastRowLastColumn="0"/>
+              <w:rPr>
+                <w:sz w:val="24"/>
+                <w:szCs w:val="24"/>
+                <w:lang w:val="en-US"/>
+              </w:rPr>
+            </w:pPr>
+          </w:p>
+        </w:tc>
+      </w:tr>
+      <w:tr>
+        <w:tc>
+          <w:tcPr>
+            <w:cnfStyle w:val="001000000000" w:firstRow="0" w:lastRow="0" w:firstColumn="1" w:lastColumn="0" w:oddVBand="0" w:evenVBand="0" w:oddHBand="0" w:evenHBand="0" w:firstRowFirstColumn="0" w:firstRowLastColumn="0" w:lastRowFirstColumn="0" w:lastRowLastColumn="0"/>
+            <w:tcW w:w="850" w:type="dxa"/>
+          </w:tcPr>
+          <w:p>
+            <w:pPr>
+              <w:rPr>
+                <w:sz w:val="24"/>
+                <w:szCs w:val="24"/>
+                <w:lang w:val="en-US"/>
+              </w:rPr>
+            </w:pPr>
+            <w:r>
+              <w:rPr>
+                <w:sz w:val="24"/>
+                <w:szCs w:val="24"/>
+                <w:lang w:val="en-US"/>
+              </w:rPr>
+              <w:t>18.9</w:t>
+            </w:r>
+          </w:p>
+        </w:tc>
+        <w:tc>
+          <w:tcPr>
+            <w:tcW w:w="3740" w:type="dxa"/>
+            <w:gridSpan w:val="2"/>
+          </w:tcPr>
+          <w:p>
+            <w:pPr>
+              <w:cnfStyle w:val="000000000000" w:firstRow="0" w:lastRow="0" w:firstColumn="0" w:lastColumn="0" w:oddVBand="0" w:evenVBand="0" w:oddHBand="0" w:evenHBand="0" w:firstRowFirstColumn="0" w:firstRowLastColumn="0" w:lastRowFirstColumn="0" w:lastRowLastColumn="0"/>
+              <w:rPr>
+                <w:sz w:val="24"/>
+                <w:szCs w:val="24"/>
+                <w:lang w:val="en-US"/>
+              </w:rPr>
+            </w:pPr>
+            <w:r>
+              <w:rPr>
+                <w:sz w:val="24"/>
+                <w:szCs w:val="24"/>
+                <w:lang w:val="en-US"/>
+              </w:rPr>
+              <w:t>Click the save button</w:t>
+            </w:r>
+          </w:p>
+        </w:tc>
+        <w:tc>
+          <w:tcPr>
+            <w:tcW w:w="3234" w:type="dxa"/>
+          </w:tcPr>
+          <w:p>
+            <w:pPr>
+              <w:cnfStyle w:val="000000000000" w:firstRow="0" w:lastRow="0" w:firstColumn="0" w:lastColumn="0" w:oddVBand="0" w:evenVBand="0" w:oddHBand="0" w:evenHBand="0" w:firstRowFirstColumn="0" w:firstRowLastColumn="0" w:lastRowFirstColumn="0" w:lastRowLastColumn="0"/>
+              <w:rPr>
+                <w:sz w:val="24"/>
+                <w:szCs w:val="24"/>
+                <w:lang w:val="en-US"/>
+              </w:rPr>
+            </w:pPr>
+            <w:r>
+              <w:rPr>
+                <w:sz w:val="24"/>
+                <w:szCs w:val="24"/>
+                <w:lang w:val="en-US"/>
+              </w:rPr>
+              <w:t>Saves the car to the customers personal list</w:t>
+            </w:r>
+          </w:p>
+        </w:tc>
+        <w:tc>
+          <w:tcPr>
+            <w:tcW w:w="1202" w:type="dxa"/>
           </w:tcPr>
           <w:p>
             <w:pPr>
@@ -2215,9 +2868,11 @@
         <w:tblLook w:val="04A0" w:firstRow="1" w:lastRow="0" w:firstColumn="1" w:lastColumn="0" w:noHBand="0" w:noVBand="1"/>
       </w:tblPr>
       <w:tblGrid>
-        <w:gridCol w:w="895"/>
-        <w:gridCol w:w="6911"/>
-        <w:gridCol w:w="1210"/>
+        <w:gridCol w:w="852"/>
+        <w:gridCol w:w="276"/>
+        <w:gridCol w:w="3462"/>
+        <w:gridCol w:w="3241"/>
+        <w:gridCol w:w="1195"/>
       </w:tblGrid>
       <w:tr>
         <w:trPr>
@@ -2226,13 +2881,29 @@
         <w:tc>
           <w:tcPr>
             <w:cnfStyle w:val="001000000000" w:firstRow="0" w:lastRow="0" w:firstColumn="1" w:lastColumn="0" w:oddVBand="0" w:evenVBand="0" w:oddHBand="0" w:evenHBand="0" w:firstRowFirstColumn="0" w:firstRowLastColumn="0" w:lastRowFirstColumn="0" w:lastRowLastColumn="0"/>
-            <w:tcW w:w="9016" w:type="dxa"/>
-            <w:gridSpan w:val="3"/>
+            <w:tcW w:w="1128" w:type="dxa"/>
+            <w:gridSpan w:val="2"/>
           </w:tcPr>
           <w:p>
             <w:pPr>
               <w:pStyle w:val="Heading1"/>
               <w:outlineLvl w:val="0"/>
+              <w:rPr>
+                <w:lang w:val="en-US"/>
+              </w:rPr>
+            </w:pPr>
+          </w:p>
+        </w:tc>
+        <w:tc>
+          <w:tcPr>
+            <w:tcW w:w="7898" w:type="dxa"/>
+            <w:gridSpan w:val="3"/>
+          </w:tcPr>
+          <w:p>
+            <w:pPr>
+              <w:pStyle w:val="Heading1"/>
+              <w:outlineLvl w:val="0"/>
+              <w:cnfStyle w:val="100000000000" w:firstRow="1" w:lastRow="0" w:firstColumn="0" w:lastColumn="0" w:oddVBand="0" w:evenVBand="0" w:oddHBand="0" w:evenHBand="0" w:firstRowFirstColumn="0" w:firstRowLastColumn="0" w:lastRowFirstColumn="0" w:lastRowLastColumn="0"/>
               <w:rPr>
                 <w:lang w:val="en-US"/>
               </w:rPr>
@@ -2285,7 +2956,7 @@
         <w:tc>
           <w:tcPr>
             <w:cnfStyle w:val="001000000000" w:firstRow="0" w:lastRow="0" w:firstColumn="1" w:lastColumn="0" w:oddVBand="0" w:evenVBand="0" w:oddHBand="0" w:evenHBand="0" w:firstRowFirstColumn="0" w:firstRowLastColumn="0" w:lastRowFirstColumn="0" w:lastRowLastColumn="0"/>
-            <w:tcW w:w="895" w:type="dxa"/>
+            <w:tcW w:w="852" w:type="dxa"/>
           </w:tcPr>
           <w:p>
             <w:pPr>
@@ -2307,7 +2978,8 @@
         </w:tc>
         <w:tc>
           <w:tcPr>
-            <w:tcW w:w="6911" w:type="dxa"/>
+            <w:tcW w:w="3738" w:type="dxa"/>
+            <w:gridSpan w:val="2"/>
           </w:tcPr>
           <w:p>
             <w:pPr>
@@ -2332,7 +3004,32 @@
         </w:tc>
         <w:tc>
           <w:tcPr>
-            <w:tcW w:w="1210" w:type="dxa"/>
+            <w:tcW w:w="3241" w:type="dxa"/>
+          </w:tcPr>
+          <w:p>
+            <w:pPr>
+              <w:cnfStyle w:val="000000100000" w:firstRow="0" w:lastRow="0" w:firstColumn="0" w:lastColumn="0" w:oddVBand="0" w:evenVBand="0" w:oddHBand="1" w:evenHBand="0" w:firstRowFirstColumn="0" w:firstRowLastColumn="0" w:lastRowFirstColumn="0" w:lastRowLastColumn="0"/>
+              <w:rPr>
+                <w:b/>
+                <w:sz w:val="24"/>
+                <w:szCs w:val="24"/>
+                <w:lang w:val="en-US"/>
+              </w:rPr>
+            </w:pPr>
+            <w:r>
+              <w:rPr>
+                <w:b/>
+                <w:sz w:val="24"/>
+                <w:szCs w:val="24"/>
+                <w:lang w:val="en-US"/>
+              </w:rPr>
+              <w:t>Expected Outcome</w:t>
+            </w:r>
+          </w:p>
+        </w:tc>
+        <w:tc>
+          <w:tcPr>
+            <w:tcW w:w="1195" w:type="dxa"/>
           </w:tcPr>
           <w:p>
             <w:pPr>
@@ -2360,7 +3057,7 @@
         <w:tc>
           <w:tcPr>
             <w:cnfStyle w:val="001000000000" w:firstRow="0" w:lastRow="0" w:firstColumn="1" w:lastColumn="0" w:oddVBand="0" w:evenVBand="0" w:oddHBand="0" w:evenHBand="0" w:firstRowFirstColumn="0" w:firstRowLastColumn="0" w:lastRowFirstColumn="0" w:lastRowLastColumn="0"/>
-            <w:tcW w:w="895" w:type="dxa"/>
+            <w:tcW w:w="852" w:type="dxa"/>
           </w:tcPr>
           <w:p>
             <w:pPr>
@@ -2382,7 +3079,8 @@
         </w:tc>
         <w:tc>
           <w:tcPr>
-            <w:tcW w:w="6911" w:type="dxa"/>
+            <w:tcW w:w="3738" w:type="dxa"/>
+            <w:gridSpan w:val="2"/>
           </w:tcPr>
           <w:p>
             <w:pPr>
@@ -2399,13 +3097,29 @@
                 <w:szCs w:val="24"/>
                 <w:lang w:val="en-US"/>
               </w:rPr>
-              <w:t>Shows company name and/or logo in the header and has a simple background</w:t>
-            </w:r>
-          </w:p>
-        </w:tc>
-        <w:tc>
-          <w:tcPr>
-            <w:tcW w:w="1210" w:type="dxa"/>
+              <w:t>Shows company name and/or logo</w:t>
+            </w:r>
+            <w:r>
+              <w:rPr>
+                <w:sz w:val="24"/>
+                <w:szCs w:val="24"/>
+                <w:lang w:val="en-US"/>
+              </w:rPr>
+              <w:t xml:space="preserve"> </w:t>
+            </w:r>
+            <w:r>
+              <w:rPr>
+                <w:sz w:val="24"/>
+                <w:szCs w:val="24"/>
+                <w:lang w:val="en-US"/>
+              </w:rPr>
+              <w:t>and has a simple background</w:t>
+            </w:r>
+          </w:p>
+        </w:tc>
+        <w:tc>
+          <w:tcPr>
+            <w:tcW w:w="3241" w:type="dxa"/>
           </w:tcPr>
           <w:p>
             <w:pPr>
@@ -2416,6 +3130,71 @@
                 <w:lang w:val="en-US"/>
               </w:rPr>
             </w:pPr>
+            <w:r>
+              <w:rPr>
+                <w:sz w:val="24"/>
+                <w:szCs w:val="24"/>
+                <w:lang w:val="en-US"/>
+              </w:rPr>
+              <w:t xml:space="preserve">Company logo appears on the </w:t>
+            </w:r>
+            <w:proofErr w:type="gramStart"/>
+            <w:r>
+              <w:rPr>
+                <w:sz w:val="24"/>
+                <w:szCs w:val="24"/>
+                <w:lang w:val="en-US"/>
+              </w:rPr>
+              <w:t>le</w:t>
+            </w:r>
+            <w:r>
+              <w:rPr>
+                <w:sz w:val="24"/>
+                <w:szCs w:val="24"/>
+                <w:lang w:val="en-US"/>
+              </w:rPr>
+              <w:t>f</w:t>
+            </w:r>
+            <w:r>
+              <w:rPr>
+                <w:sz w:val="24"/>
+                <w:szCs w:val="24"/>
+                <w:lang w:val="en-US"/>
+              </w:rPr>
+              <w:t>t hand</w:t>
+            </w:r>
+            <w:proofErr w:type="gramEnd"/>
+            <w:r>
+              <w:rPr>
+                <w:sz w:val="24"/>
+                <w:szCs w:val="24"/>
+                <w:lang w:val="en-US"/>
+              </w:rPr>
+              <w:t xml:space="preserve"> side of the header. Page has a plain grey background</w:t>
+            </w:r>
+          </w:p>
+        </w:tc>
+        <w:tc>
+          <w:tcPr>
+            <w:tcW w:w="1195" w:type="dxa"/>
+          </w:tcPr>
+          <w:p>
+            <w:pPr>
+              <w:cnfStyle w:val="000000000000" w:firstRow="0" w:lastRow="0" w:firstColumn="0" w:lastColumn="0" w:oddVBand="0" w:evenVBand="0" w:oddHBand="0" w:evenHBand="0" w:firstRowFirstColumn="0" w:firstRowLastColumn="0" w:lastRowFirstColumn="0" w:lastRowLastColumn="0"/>
+              <w:rPr>
+                <w:sz w:val="24"/>
+                <w:szCs w:val="24"/>
+                <w:lang w:val="en-US"/>
+              </w:rPr>
+            </w:pPr>
+            <w:r>
+              <w:rPr>
+                <w:sz w:val="24"/>
+                <w:szCs w:val="24"/>
+                <w:lang w:val="en-US"/>
+              </w:rPr>
+              <w:t>Pass</w:t>
+            </w:r>
           </w:p>
         </w:tc>
       </w:tr>
@@ -2426,29 +3205,31 @@
         <w:tc>
           <w:tcPr>
             <w:cnfStyle w:val="001000000000" w:firstRow="0" w:lastRow="0" w:firstColumn="1" w:lastColumn="0" w:oddVBand="0" w:evenVBand="0" w:oddHBand="0" w:evenHBand="0" w:firstRowFirstColumn="0" w:firstRowLastColumn="0" w:lastRowFirstColumn="0" w:lastRowLastColumn="0"/>
-            <w:tcW w:w="895" w:type="dxa"/>
-          </w:tcPr>
-          <w:p>
-            <w:pPr>
-              <w:rPr>
-                <w:sz w:val="24"/>
-                <w:szCs w:val="24"/>
-                <w:lang w:val="en-US"/>
-              </w:rPr>
-            </w:pPr>
-            <w:r>
-              <w:rPr>
-                <w:sz w:val="24"/>
-                <w:szCs w:val="24"/>
-                <w:lang w:val="en-US"/>
-              </w:rPr>
+            <w:tcW w:w="852" w:type="dxa"/>
+          </w:tcPr>
+          <w:p>
+            <w:pPr>
+              <w:rPr>
+                <w:sz w:val="24"/>
+                <w:szCs w:val="24"/>
+                <w:lang w:val="en-US"/>
+              </w:rPr>
+            </w:pPr>
+            <w:r>
+              <w:rPr>
+                <w:sz w:val="24"/>
+                <w:szCs w:val="24"/>
+                <w:lang w:val="en-US"/>
+              </w:rPr>
+              <w:lastRenderedPageBreak/>
               <w:t>19.2</w:t>
             </w:r>
           </w:p>
         </w:tc>
         <w:tc>
           <w:tcPr>
-            <w:tcW w:w="6911" w:type="dxa"/>
+            <w:tcW w:w="3738" w:type="dxa"/>
+            <w:gridSpan w:val="2"/>
           </w:tcPr>
           <w:p>
             <w:pPr>
@@ -2465,13 +3246,36 @@
                 <w:szCs w:val="24"/>
                 <w:lang w:val="en-US"/>
               </w:rPr>
-              <w:t>Shows navigation buttons in the header of the page</w:t>
-            </w:r>
-          </w:p>
-        </w:tc>
-        <w:tc>
-          <w:tcPr>
-            <w:tcW w:w="1210" w:type="dxa"/>
+              <w:t>Click navigation icon and select any page to navigate to</w:t>
+            </w:r>
+          </w:p>
+        </w:tc>
+        <w:tc>
+          <w:tcPr>
+            <w:tcW w:w="3241" w:type="dxa"/>
+          </w:tcPr>
+          <w:p>
+            <w:pPr>
+              <w:cnfStyle w:val="000000100000" w:firstRow="0" w:lastRow="0" w:firstColumn="0" w:lastColumn="0" w:oddVBand="0" w:evenVBand="0" w:oddHBand="1" w:evenHBand="0" w:firstRowFirstColumn="0" w:firstRowLastColumn="0" w:lastRowFirstColumn="0" w:lastRowLastColumn="0"/>
+              <w:rPr>
+                <w:sz w:val="24"/>
+                <w:szCs w:val="24"/>
+                <w:lang w:val="en-US"/>
+              </w:rPr>
+            </w:pPr>
+            <w:r>
+              <w:rPr>
+                <w:sz w:val="24"/>
+                <w:szCs w:val="24"/>
+                <w:lang w:val="en-US"/>
+              </w:rPr>
+              <w:t>The navigation bar displays all the page options, and can navigate to the selected page</w:t>
+            </w:r>
+          </w:p>
+        </w:tc>
+        <w:tc>
+          <w:tcPr>
+            <w:tcW w:w="1195" w:type="dxa"/>
           </w:tcPr>
           <w:p>
             <w:pPr>
@@ -2489,7 +3293,7 @@
         <w:tc>
           <w:tcPr>
             <w:cnfStyle w:val="001000000000" w:firstRow="0" w:lastRow="0" w:firstColumn="1" w:lastColumn="0" w:oddVBand="0" w:evenVBand="0" w:oddHBand="0" w:evenHBand="0" w:firstRowFirstColumn="0" w:firstRowLastColumn="0" w:lastRowFirstColumn="0" w:lastRowLastColumn="0"/>
-            <w:tcW w:w="895" w:type="dxa"/>
+            <w:tcW w:w="852" w:type="dxa"/>
           </w:tcPr>
           <w:p>
             <w:pPr>
@@ -2511,7 +3315,8 @@
         </w:tc>
         <w:tc>
           <w:tcPr>
-            <w:tcW w:w="6911" w:type="dxa"/>
+            <w:tcW w:w="3738" w:type="dxa"/>
+            <w:gridSpan w:val="2"/>
           </w:tcPr>
           <w:p>
             <w:pPr>
@@ -2534,7 +3339,22 @@
         </w:tc>
         <w:tc>
           <w:tcPr>
-            <w:tcW w:w="1210" w:type="dxa"/>
+            <w:tcW w:w="3241" w:type="dxa"/>
+          </w:tcPr>
+          <w:p>
+            <w:pPr>
+              <w:cnfStyle w:val="000000000000" w:firstRow="0" w:lastRow="0" w:firstColumn="0" w:lastColumn="0" w:oddVBand="0" w:evenVBand="0" w:oddHBand="0" w:evenHBand="0" w:firstRowFirstColumn="0" w:firstRowLastColumn="0" w:lastRowFirstColumn="0" w:lastRowLastColumn="0"/>
+              <w:rPr>
+                <w:sz w:val="24"/>
+                <w:szCs w:val="24"/>
+                <w:lang w:val="en-US"/>
+              </w:rPr>
+            </w:pPr>
+          </w:p>
+        </w:tc>
+        <w:tc>
+          <w:tcPr>
+            <w:tcW w:w="1195" w:type="dxa"/>
           </w:tcPr>
           <w:p>
             <w:pPr>
@@ -2555,7 +3375,7 @@
         <w:tc>
           <w:tcPr>
             <w:cnfStyle w:val="001000000000" w:firstRow="0" w:lastRow="0" w:firstColumn="1" w:lastColumn="0" w:oddVBand="0" w:evenVBand="0" w:oddHBand="0" w:evenHBand="0" w:firstRowFirstColumn="0" w:firstRowLastColumn="0" w:lastRowFirstColumn="0" w:lastRowLastColumn="0"/>
-            <w:tcW w:w="895" w:type="dxa"/>
+            <w:tcW w:w="852" w:type="dxa"/>
           </w:tcPr>
           <w:p>
             <w:pPr>
@@ -2577,7 +3397,8 @@
         </w:tc>
         <w:tc>
           <w:tcPr>
-            <w:tcW w:w="6911" w:type="dxa"/>
+            <w:tcW w:w="3738" w:type="dxa"/>
+            <w:gridSpan w:val="2"/>
           </w:tcPr>
           <w:p>
             <w:pPr>
@@ -2600,7 +3421,22 @@
         </w:tc>
         <w:tc>
           <w:tcPr>
-            <w:tcW w:w="1210" w:type="dxa"/>
+            <w:tcW w:w="3241" w:type="dxa"/>
+          </w:tcPr>
+          <w:p>
+            <w:pPr>
+              <w:cnfStyle w:val="000000100000" w:firstRow="0" w:lastRow="0" w:firstColumn="0" w:lastColumn="0" w:oddVBand="0" w:evenVBand="0" w:oddHBand="1" w:evenHBand="0" w:firstRowFirstColumn="0" w:firstRowLastColumn="0" w:lastRowFirstColumn="0" w:lastRowLastColumn="0"/>
+              <w:rPr>
+                <w:sz w:val="24"/>
+                <w:szCs w:val="24"/>
+                <w:lang w:val="en-US"/>
+              </w:rPr>
+            </w:pPr>
+          </w:p>
+        </w:tc>
+        <w:tc>
+          <w:tcPr>
+            <w:tcW w:w="1195" w:type="dxa"/>
           </w:tcPr>
           <w:p>
             <w:pPr>
@@ -2618,7 +3454,7 @@
         <w:tc>
           <w:tcPr>
             <w:cnfStyle w:val="001000000000" w:firstRow="0" w:lastRow="0" w:firstColumn="1" w:lastColumn="0" w:oddVBand="0" w:evenVBand="0" w:oddHBand="0" w:evenHBand="0" w:firstRowFirstColumn="0" w:firstRowLastColumn="0" w:lastRowFirstColumn="0" w:lastRowLastColumn="0"/>
-            <w:tcW w:w="895" w:type="dxa"/>
+            <w:tcW w:w="852" w:type="dxa"/>
           </w:tcPr>
           <w:p>
             <w:pPr>
@@ -2640,7 +3476,8 @@
         </w:tc>
         <w:tc>
           <w:tcPr>
-            <w:tcW w:w="6911" w:type="dxa"/>
+            <w:tcW w:w="3738" w:type="dxa"/>
+            <w:gridSpan w:val="2"/>
           </w:tcPr>
           <w:p>
             <w:pPr>
@@ -2663,11 +3500,108 @@
         </w:tc>
         <w:tc>
           <w:tcPr>
-            <w:tcW w:w="1210" w:type="dxa"/>
+            <w:tcW w:w="3241" w:type="dxa"/>
           </w:tcPr>
           <w:p>
             <w:pPr>
               <w:cnfStyle w:val="000000000000" w:firstRow="0" w:lastRow="0" w:firstColumn="0" w:lastColumn="0" w:oddVBand="0" w:evenVBand="0" w:oddHBand="0" w:evenHBand="0" w:firstRowFirstColumn="0" w:firstRowLastColumn="0" w:lastRowFirstColumn="0" w:lastRowLastColumn="0"/>
+              <w:rPr>
+                <w:sz w:val="24"/>
+                <w:szCs w:val="24"/>
+                <w:lang w:val="en-US"/>
+              </w:rPr>
+            </w:pPr>
+          </w:p>
+        </w:tc>
+        <w:tc>
+          <w:tcPr>
+            <w:tcW w:w="1195" w:type="dxa"/>
+          </w:tcPr>
+          <w:p>
+            <w:pPr>
+              <w:cnfStyle w:val="000000000000" w:firstRow="0" w:lastRow="0" w:firstColumn="0" w:lastColumn="0" w:oddVBand="0" w:evenVBand="0" w:oddHBand="0" w:evenHBand="0" w:firstRowFirstColumn="0" w:firstRowLastColumn="0" w:lastRowFirstColumn="0" w:lastRowLastColumn="0"/>
+              <w:rPr>
+                <w:sz w:val="24"/>
+                <w:szCs w:val="24"/>
+                <w:lang w:val="en-US"/>
+              </w:rPr>
+            </w:pPr>
+          </w:p>
+        </w:tc>
+      </w:tr>
+      <w:tr>
+        <w:trPr>
+          <w:cnfStyle w:val="000000100000" w:firstRow="0" w:lastRow="0" w:firstColumn="0" w:lastColumn="0" w:oddVBand="0" w:evenVBand="0" w:oddHBand="1" w:evenHBand="0" w:firstRowFirstColumn="0" w:firstRowLastColumn="0" w:lastRowFirstColumn="0" w:lastRowLastColumn="0"/>
+        </w:trPr>
+        <w:tc>
+          <w:tcPr>
+            <w:cnfStyle w:val="001000000000" w:firstRow="0" w:lastRow="0" w:firstColumn="1" w:lastColumn="0" w:oddVBand="0" w:evenVBand="0" w:oddHBand="0" w:evenHBand="0" w:firstRowFirstColumn="0" w:firstRowLastColumn="0" w:lastRowFirstColumn="0" w:lastRowLastColumn="0"/>
+            <w:tcW w:w="852" w:type="dxa"/>
+          </w:tcPr>
+          <w:p>
+            <w:pPr>
+              <w:rPr>
+                <w:sz w:val="24"/>
+                <w:szCs w:val="24"/>
+                <w:lang w:val="en-US"/>
+              </w:rPr>
+            </w:pPr>
+            <w:r>
+              <w:rPr>
+                <w:sz w:val="24"/>
+                <w:szCs w:val="24"/>
+                <w:lang w:val="en-US"/>
+              </w:rPr>
+              <w:t>19.6</w:t>
+            </w:r>
+          </w:p>
+        </w:tc>
+        <w:tc>
+          <w:tcPr>
+            <w:tcW w:w="3738" w:type="dxa"/>
+            <w:gridSpan w:val="2"/>
+          </w:tcPr>
+          <w:p>
+            <w:pPr>
+              <w:cnfStyle w:val="000000100000" w:firstRow="0" w:lastRow="0" w:firstColumn="0" w:lastColumn="0" w:oddVBand="0" w:evenVBand="0" w:oddHBand="1" w:evenHBand="0" w:firstRowFirstColumn="0" w:firstRowLastColumn="0" w:lastRowFirstColumn="0" w:lastRowLastColumn="0"/>
+              <w:rPr>
+                <w:sz w:val="24"/>
+                <w:szCs w:val="24"/>
+                <w:lang w:val="en-US"/>
+              </w:rPr>
+            </w:pPr>
+            <w:r>
+              <w:rPr>
+                <w:sz w:val="24"/>
+                <w:szCs w:val="24"/>
+                <w:lang w:val="en-US"/>
+              </w:rPr>
+              <w:t>Shows customers saved cars</w:t>
+            </w:r>
+          </w:p>
+        </w:tc>
+        <w:tc>
+          <w:tcPr>
+            <w:tcW w:w="3241" w:type="dxa"/>
+          </w:tcPr>
+          <w:p>
+            <w:pPr>
+              <w:cnfStyle w:val="000000100000" w:firstRow="0" w:lastRow="0" w:firstColumn="0" w:lastColumn="0" w:oddVBand="0" w:evenVBand="0" w:oddHBand="1" w:evenHBand="0" w:firstRowFirstColumn="0" w:firstRowLastColumn="0" w:lastRowFirstColumn="0" w:lastRowLastColumn="0"/>
+              <w:rPr>
+                <w:sz w:val="24"/>
+                <w:szCs w:val="24"/>
+                <w:lang w:val="en-US"/>
+              </w:rPr>
+            </w:pPr>
+          </w:p>
+        </w:tc>
+        <w:tc>
+          <w:tcPr>
+            <w:tcW w:w="1195" w:type="dxa"/>
+          </w:tcPr>
+          <w:p>
+            <w:pPr>
+              <w:cnfStyle w:val="000000100000" w:firstRow="0" w:lastRow="0" w:firstColumn="0" w:lastColumn="0" w:oddVBand="0" w:evenVBand="0" w:oddHBand="1" w:evenHBand="0" w:firstRowFirstColumn="0" w:firstRowLastColumn="0" w:lastRowFirstColumn="0" w:lastRowLastColumn="0"/>
               <w:rPr>
                 <w:sz w:val="24"/>
                 <w:szCs w:val="24"/>
@@ -2692,9 +3626,11 @@
         <w:tblLook w:val="04A0" w:firstRow="1" w:lastRow="0" w:firstColumn="1" w:lastColumn="0" w:noHBand="0" w:noVBand="1"/>
       </w:tblPr>
       <w:tblGrid>
-        <w:gridCol w:w="895"/>
-        <w:gridCol w:w="6911"/>
-        <w:gridCol w:w="1210"/>
+        <w:gridCol w:w="852"/>
+        <w:gridCol w:w="276"/>
+        <w:gridCol w:w="3462"/>
+        <w:gridCol w:w="3241"/>
+        <w:gridCol w:w="1195"/>
       </w:tblGrid>
       <w:tr>
         <w:trPr>
@@ -2703,8 +3639,8 @@
         <w:tc>
           <w:tcPr>
             <w:cnfStyle w:val="001000000000" w:firstRow="0" w:lastRow="0" w:firstColumn="1" w:lastColumn="0" w:oddVBand="0" w:evenVBand="0" w:oddHBand="0" w:evenHBand="0" w:firstRowFirstColumn="0" w:firstRowLastColumn="0" w:lastRowFirstColumn="0" w:lastRowLastColumn="0"/>
-            <w:tcW w:w="9016" w:type="dxa"/>
-            <w:gridSpan w:val="3"/>
+            <w:tcW w:w="1128" w:type="dxa"/>
+            <w:gridSpan w:val="2"/>
           </w:tcPr>
           <w:p>
             <w:pPr>
@@ -2714,23 +3650,27 @@
                 <w:lang w:val="en-US"/>
               </w:rPr>
             </w:pPr>
-            <w:r>
-              <w:rPr>
-                <w:lang w:val="en-US"/>
-              </w:rPr>
-              <w:t>20</w:t>
-            </w:r>
-            <w:r>
-              <w:rPr>
-                <w:lang w:val="en-US"/>
-              </w:rPr>
-              <w:t xml:space="preserve">: </w:t>
-            </w:r>
-            <w:r>
-              <w:rPr>
-                <w:lang w:val="en-US"/>
-              </w:rPr>
-              <w:t>Reporting Page</w:t>
+          </w:p>
+        </w:tc>
+        <w:tc>
+          <w:tcPr>
+            <w:tcW w:w="7898" w:type="dxa"/>
+            <w:gridSpan w:val="3"/>
+          </w:tcPr>
+          <w:p>
+            <w:pPr>
+              <w:pStyle w:val="Heading1"/>
+              <w:outlineLvl w:val="0"/>
+              <w:cnfStyle w:val="100000000000" w:firstRow="1" w:lastRow="0" w:firstColumn="0" w:lastColumn="0" w:oddVBand="0" w:evenVBand="0" w:oddHBand="0" w:evenHBand="0" w:firstRowFirstColumn="0" w:firstRowLastColumn="0" w:lastRowFirstColumn="0" w:lastRowLastColumn="0"/>
+              <w:rPr>
+                <w:lang w:val="en-US"/>
+              </w:rPr>
+            </w:pPr>
+            <w:r>
+              <w:rPr>
+                <w:lang w:val="en-US"/>
+              </w:rPr>
+              <w:t>20: Reporting Page</w:t>
             </w:r>
             <w:r>
               <w:rPr>
@@ -2774,7 +3714,7 @@
         <w:tc>
           <w:tcPr>
             <w:cnfStyle w:val="001000000000" w:firstRow="0" w:lastRow="0" w:firstColumn="1" w:lastColumn="0" w:oddVBand="0" w:evenVBand="0" w:oddHBand="0" w:evenHBand="0" w:firstRowFirstColumn="0" w:firstRowLastColumn="0" w:lastRowFirstColumn="0" w:lastRowLastColumn="0"/>
-            <w:tcW w:w="895" w:type="dxa"/>
+            <w:tcW w:w="852" w:type="dxa"/>
           </w:tcPr>
           <w:p>
             <w:pPr>
@@ -2796,7 +3736,8 @@
         </w:tc>
         <w:tc>
           <w:tcPr>
-            <w:tcW w:w="6911" w:type="dxa"/>
+            <w:tcW w:w="3738" w:type="dxa"/>
+            <w:gridSpan w:val="2"/>
           </w:tcPr>
           <w:p>
             <w:pPr>
@@ -2821,7 +3762,32 @@
         </w:tc>
         <w:tc>
           <w:tcPr>
-            <w:tcW w:w="1210" w:type="dxa"/>
+            <w:tcW w:w="3241" w:type="dxa"/>
+          </w:tcPr>
+          <w:p>
+            <w:pPr>
+              <w:cnfStyle w:val="000000100000" w:firstRow="0" w:lastRow="0" w:firstColumn="0" w:lastColumn="0" w:oddVBand="0" w:evenVBand="0" w:oddHBand="1" w:evenHBand="0" w:firstRowFirstColumn="0" w:firstRowLastColumn="0" w:lastRowFirstColumn="0" w:lastRowLastColumn="0"/>
+              <w:rPr>
+                <w:b/>
+                <w:sz w:val="24"/>
+                <w:szCs w:val="24"/>
+                <w:lang w:val="en-US"/>
+              </w:rPr>
+            </w:pPr>
+            <w:r>
+              <w:rPr>
+                <w:b/>
+                <w:sz w:val="24"/>
+                <w:szCs w:val="24"/>
+                <w:lang w:val="en-US"/>
+              </w:rPr>
+              <w:t>Expected Outcome</w:t>
+            </w:r>
+          </w:p>
+        </w:tc>
+        <w:tc>
+          <w:tcPr>
+            <w:tcW w:w="1195" w:type="dxa"/>
           </w:tcPr>
           <w:p>
             <w:pPr>
@@ -2849,37 +3815,30 @@
         <w:tc>
           <w:tcPr>
             <w:cnfStyle w:val="001000000000" w:firstRow="0" w:lastRow="0" w:firstColumn="1" w:lastColumn="0" w:oddVBand="0" w:evenVBand="0" w:oddHBand="0" w:evenHBand="0" w:firstRowFirstColumn="0" w:firstRowLastColumn="0" w:lastRowFirstColumn="0" w:lastRowLastColumn="0"/>
-            <w:tcW w:w="895" w:type="dxa"/>
-          </w:tcPr>
-          <w:p>
-            <w:pPr>
-              <w:rPr>
-                <w:sz w:val="24"/>
-                <w:szCs w:val="24"/>
-                <w:lang w:val="en-US"/>
-              </w:rPr>
-            </w:pPr>
-            <w:r>
-              <w:rPr>
-                <w:sz w:val="24"/>
-                <w:szCs w:val="24"/>
-                <w:lang w:val="en-US"/>
-              </w:rPr>
-              <w:t>20</w:t>
-            </w:r>
-            <w:r>
-              <w:rPr>
-                <w:sz w:val="24"/>
-                <w:szCs w:val="24"/>
-                <w:lang w:val="en-US"/>
-              </w:rPr>
-              <w:t>.1</w:t>
-            </w:r>
-          </w:p>
-        </w:tc>
-        <w:tc>
-          <w:tcPr>
-            <w:tcW w:w="6911" w:type="dxa"/>
+            <w:tcW w:w="852" w:type="dxa"/>
+          </w:tcPr>
+          <w:p>
+            <w:pPr>
+              <w:rPr>
+                <w:sz w:val="24"/>
+                <w:szCs w:val="24"/>
+                <w:lang w:val="en-US"/>
+              </w:rPr>
+            </w:pPr>
+            <w:r>
+              <w:rPr>
+                <w:sz w:val="24"/>
+                <w:szCs w:val="24"/>
+                <w:lang w:val="en-US"/>
+              </w:rPr>
+              <w:t>20.1</w:t>
+            </w:r>
+          </w:p>
+        </w:tc>
+        <w:tc>
+          <w:tcPr>
+            <w:tcW w:w="3738" w:type="dxa"/>
+            <w:gridSpan w:val="2"/>
           </w:tcPr>
           <w:p>
             <w:pPr>
@@ -2896,13 +3855,13 @@
                 <w:szCs w:val="24"/>
                 <w:lang w:val="en-US"/>
               </w:rPr>
-              <w:t>Shows company name and/or logo in the header and has a simple background</w:t>
-            </w:r>
-          </w:p>
-        </w:tc>
-        <w:tc>
-          <w:tcPr>
-            <w:tcW w:w="1210" w:type="dxa"/>
+              <w:t>Shows company name and/or logo and has a simple background</w:t>
+            </w:r>
+          </w:p>
+        </w:tc>
+        <w:tc>
+          <w:tcPr>
+            <w:tcW w:w="3241" w:type="dxa"/>
           </w:tcPr>
           <w:p>
             <w:pPr>
@@ -2913,6 +3872,55 @@
                 <w:lang w:val="en-US"/>
               </w:rPr>
             </w:pPr>
+            <w:r>
+              <w:rPr>
+                <w:sz w:val="24"/>
+                <w:szCs w:val="24"/>
+                <w:lang w:val="en-US"/>
+              </w:rPr>
+              <w:t xml:space="preserve">Company logo appears on the </w:t>
+            </w:r>
+            <w:proofErr w:type="gramStart"/>
+            <w:r>
+              <w:rPr>
+                <w:sz w:val="24"/>
+                <w:szCs w:val="24"/>
+                <w:lang w:val="en-US"/>
+              </w:rPr>
+              <w:t>left hand</w:t>
+            </w:r>
+            <w:proofErr w:type="gramEnd"/>
+            <w:r>
+              <w:rPr>
+                <w:sz w:val="24"/>
+                <w:szCs w:val="24"/>
+                <w:lang w:val="en-US"/>
+              </w:rPr>
+              <w:t xml:space="preserve"> side of the header. Page has a plain grey background</w:t>
+            </w:r>
+          </w:p>
+        </w:tc>
+        <w:tc>
+          <w:tcPr>
+            <w:tcW w:w="1195" w:type="dxa"/>
+          </w:tcPr>
+          <w:p>
+            <w:pPr>
+              <w:cnfStyle w:val="000000000000" w:firstRow="0" w:lastRow="0" w:firstColumn="0" w:lastColumn="0" w:oddVBand="0" w:evenVBand="0" w:oddHBand="0" w:evenHBand="0" w:firstRowFirstColumn="0" w:firstRowLastColumn="0" w:lastRowFirstColumn="0" w:lastRowLastColumn="0"/>
+              <w:rPr>
+                <w:sz w:val="24"/>
+                <w:szCs w:val="24"/>
+                <w:lang w:val="en-US"/>
+              </w:rPr>
+            </w:pPr>
+            <w:r>
+              <w:rPr>
+                <w:sz w:val="24"/>
+                <w:szCs w:val="24"/>
+                <w:lang w:val="en-US"/>
+              </w:rPr>
+              <w:t>Pass</w:t>
+            </w:r>
           </w:p>
         </w:tc>
       </w:tr>
@@ -2923,37 +3931,30 @@
         <w:tc>
           <w:tcPr>
             <w:cnfStyle w:val="001000000000" w:firstRow="0" w:lastRow="0" w:firstColumn="1" w:lastColumn="0" w:oddVBand="0" w:evenVBand="0" w:oddHBand="0" w:evenHBand="0" w:firstRowFirstColumn="0" w:firstRowLastColumn="0" w:lastRowFirstColumn="0" w:lastRowLastColumn="0"/>
-            <w:tcW w:w="895" w:type="dxa"/>
-          </w:tcPr>
-          <w:p>
-            <w:pPr>
-              <w:rPr>
-                <w:sz w:val="24"/>
-                <w:szCs w:val="24"/>
-                <w:lang w:val="en-US"/>
-              </w:rPr>
-            </w:pPr>
-            <w:r>
-              <w:rPr>
-                <w:sz w:val="24"/>
-                <w:szCs w:val="24"/>
-                <w:lang w:val="en-US"/>
-              </w:rPr>
-              <w:t>20</w:t>
-            </w:r>
-            <w:r>
-              <w:rPr>
-                <w:sz w:val="24"/>
-                <w:szCs w:val="24"/>
-                <w:lang w:val="en-US"/>
-              </w:rPr>
-              <w:t>.2</w:t>
-            </w:r>
-          </w:p>
-        </w:tc>
-        <w:tc>
-          <w:tcPr>
-            <w:tcW w:w="6911" w:type="dxa"/>
+            <w:tcW w:w="852" w:type="dxa"/>
+          </w:tcPr>
+          <w:p>
+            <w:pPr>
+              <w:rPr>
+                <w:sz w:val="24"/>
+                <w:szCs w:val="24"/>
+                <w:lang w:val="en-US"/>
+              </w:rPr>
+            </w:pPr>
+            <w:r>
+              <w:rPr>
+                <w:sz w:val="24"/>
+                <w:szCs w:val="24"/>
+                <w:lang w:val="en-US"/>
+              </w:rPr>
+              <w:t>20.2</w:t>
+            </w:r>
+          </w:p>
+        </w:tc>
+        <w:tc>
+          <w:tcPr>
+            <w:tcW w:w="3738" w:type="dxa"/>
+            <w:gridSpan w:val="2"/>
           </w:tcPr>
           <w:p>
             <w:pPr>
@@ -2970,13 +3971,36 @@
                 <w:szCs w:val="24"/>
                 <w:lang w:val="en-US"/>
               </w:rPr>
-              <w:t>Has page navigation buttons that are clearly visible</w:t>
-            </w:r>
-          </w:p>
-        </w:tc>
-        <w:tc>
-          <w:tcPr>
-            <w:tcW w:w="1210" w:type="dxa"/>
+              <w:t>Click navigation icon and select any page to navigate to</w:t>
+            </w:r>
+          </w:p>
+        </w:tc>
+        <w:tc>
+          <w:tcPr>
+            <w:tcW w:w="3241" w:type="dxa"/>
+          </w:tcPr>
+          <w:p>
+            <w:pPr>
+              <w:cnfStyle w:val="000000100000" w:firstRow="0" w:lastRow="0" w:firstColumn="0" w:lastColumn="0" w:oddVBand="0" w:evenVBand="0" w:oddHBand="1" w:evenHBand="0" w:firstRowFirstColumn="0" w:firstRowLastColumn="0" w:lastRowFirstColumn="0" w:lastRowLastColumn="0"/>
+              <w:rPr>
+                <w:sz w:val="24"/>
+                <w:szCs w:val="24"/>
+                <w:lang w:val="en-US"/>
+              </w:rPr>
+            </w:pPr>
+            <w:r>
+              <w:rPr>
+                <w:sz w:val="24"/>
+                <w:szCs w:val="24"/>
+                <w:lang w:val="en-US"/>
+              </w:rPr>
+              <w:t>The navigation bar displays all the page options, and can navigate to the selected page</w:t>
+            </w:r>
+          </w:p>
+        </w:tc>
+        <w:tc>
+          <w:tcPr>
+            <w:tcW w:w="1195" w:type="dxa"/>
           </w:tcPr>
           <w:p>
             <w:pPr>
@@ -2994,37 +4018,30 @@
         <w:tc>
           <w:tcPr>
             <w:cnfStyle w:val="001000000000" w:firstRow="0" w:lastRow="0" w:firstColumn="1" w:lastColumn="0" w:oddVBand="0" w:evenVBand="0" w:oddHBand="0" w:evenHBand="0" w:firstRowFirstColumn="0" w:firstRowLastColumn="0" w:lastRowFirstColumn="0" w:lastRowLastColumn="0"/>
-            <w:tcW w:w="895" w:type="dxa"/>
-          </w:tcPr>
-          <w:p>
-            <w:pPr>
-              <w:rPr>
-                <w:sz w:val="24"/>
-                <w:szCs w:val="24"/>
-                <w:lang w:val="en-US"/>
-              </w:rPr>
-            </w:pPr>
-            <w:r>
-              <w:rPr>
-                <w:sz w:val="24"/>
-                <w:szCs w:val="24"/>
-                <w:lang w:val="en-US"/>
-              </w:rPr>
-              <w:t>20</w:t>
-            </w:r>
-            <w:r>
-              <w:rPr>
-                <w:sz w:val="24"/>
-                <w:szCs w:val="24"/>
-                <w:lang w:val="en-US"/>
-              </w:rPr>
-              <w:t>.3</w:t>
-            </w:r>
-          </w:p>
-        </w:tc>
-        <w:tc>
-          <w:tcPr>
-            <w:tcW w:w="6911" w:type="dxa"/>
+            <w:tcW w:w="852" w:type="dxa"/>
+          </w:tcPr>
+          <w:p>
+            <w:pPr>
+              <w:rPr>
+                <w:sz w:val="24"/>
+                <w:szCs w:val="24"/>
+                <w:lang w:val="en-US"/>
+              </w:rPr>
+            </w:pPr>
+            <w:r>
+              <w:rPr>
+                <w:sz w:val="24"/>
+                <w:szCs w:val="24"/>
+                <w:lang w:val="en-US"/>
+              </w:rPr>
+              <w:t>20.3</w:t>
+            </w:r>
+          </w:p>
+        </w:tc>
+        <w:tc>
+          <w:tcPr>
+            <w:tcW w:w="3738" w:type="dxa"/>
+            <w:gridSpan w:val="2"/>
           </w:tcPr>
           <w:p>
             <w:pPr>
@@ -3041,21 +4058,44 @@
                 <w:szCs w:val="24"/>
                 <w:lang w:val="en-US"/>
               </w:rPr>
-              <w:t>Shows a dropdown</w:t>
-            </w:r>
-            <w:r>
-              <w:rPr>
-                <w:sz w:val="24"/>
-                <w:szCs w:val="24"/>
-                <w:lang w:val="en-US"/>
-              </w:rPr>
-              <w:t xml:space="preserve"> box for locations</w:t>
-            </w:r>
-          </w:p>
-        </w:tc>
-        <w:tc>
-          <w:tcPr>
-            <w:tcW w:w="1210" w:type="dxa"/>
+              <w:t>Shows weekly and monthly rentals</w:t>
+            </w:r>
+          </w:p>
+        </w:tc>
+        <w:tc>
+          <w:tcPr>
+            <w:tcW w:w="3241" w:type="dxa"/>
+          </w:tcPr>
+          <w:p>
+            <w:pPr>
+              <w:cnfStyle w:val="000000000000" w:firstRow="0" w:lastRow="0" w:firstColumn="0" w:lastColumn="0" w:oddVBand="0" w:evenVBand="0" w:oddHBand="0" w:evenHBand="0" w:firstRowFirstColumn="0" w:firstRowLastColumn="0" w:lastRowFirstColumn="0" w:lastRowLastColumn="0"/>
+              <w:rPr>
+                <w:sz w:val="24"/>
+                <w:szCs w:val="24"/>
+                <w:lang w:val="en-US"/>
+              </w:rPr>
+            </w:pPr>
+            <w:r>
+              <w:rPr>
+                <w:sz w:val="24"/>
+                <w:szCs w:val="24"/>
+                <w:lang w:val="en-US"/>
+              </w:rPr>
+              <w:t xml:space="preserve">Shows </w:t>
+            </w:r>
+            <w:r>
+              <w:rPr>
+                <w:sz w:val="24"/>
+                <w:szCs w:val="24"/>
+                <w:lang w:val="en-US"/>
+              </w:rPr>
+              <w:t>the number of rentals throughout the week and month on a chart.</w:t>
+            </w:r>
+          </w:p>
+        </w:tc>
+        <w:tc>
+          <w:tcPr>
+            <w:tcW w:w="1195" w:type="dxa"/>
           </w:tcPr>
           <w:p>
             <w:pPr>
@@ -3076,7 +4116,7 @@
         <w:tc>
           <w:tcPr>
             <w:cnfStyle w:val="001000000000" w:firstRow="0" w:lastRow="0" w:firstColumn="1" w:lastColumn="0" w:oddVBand="0" w:evenVBand="0" w:oddHBand="0" w:evenHBand="0" w:firstRowFirstColumn="0" w:firstRowLastColumn="0" w:lastRowFirstColumn="0" w:lastRowLastColumn="0"/>
-            <w:tcW w:w="895" w:type="dxa"/>
+            <w:tcW w:w="852" w:type="dxa"/>
           </w:tcPr>
           <w:p>
             <w:pPr>
@@ -3098,7 +4138,8 @@
         </w:tc>
         <w:tc>
           <w:tcPr>
-            <w:tcW w:w="6911" w:type="dxa"/>
+            <w:tcW w:w="3738" w:type="dxa"/>
+            <w:gridSpan w:val="2"/>
           </w:tcPr>
           <w:p>
             <w:pPr>
@@ -3115,13 +4156,36 @@
                 <w:szCs w:val="24"/>
                 <w:lang w:val="en-US"/>
               </w:rPr>
-              <w:t>Only the owner and employees have access to this page</w:t>
-            </w:r>
-          </w:p>
-        </w:tc>
-        <w:tc>
-          <w:tcPr>
-            <w:tcW w:w="1210" w:type="dxa"/>
+              <w:t>Try and access this page as a customer</w:t>
+            </w:r>
+          </w:p>
+        </w:tc>
+        <w:tc>
+          <w:tcPr>
+            <w:tcW w:w="3241" w:type="dxa"/>
+          </w:tcPr>
+          <w:p>
+            <w:pPr>
+              <w:cnfStyle w:val="000000100000" w:firstRow="0" w:lastRow="0" w:firstColumn="0" w:lastColumn="0" w:oddVBand="0" w:evenVBand="0" w:oddHBand="1" w:evenHBand="0" w:firstRowFirstColumn="0" w:firstRowLastColumn="0" w:lastRowFirstColumn="0" w:lastRowLastColumn="0"/>
+              <w:rPr>
+                <w:sz w:val="24"/>
+                <w:szCs w:val="24"/>
+                <w:lang w:val="en-US"/>
+              </w:rPr>
+            </w:pPr>
+            <w:r>
+              <w:rPr>
+                <w:sz w:val="24"/>
+                <w:szCs w:val="24"/>
+                <w:lang w:val="en-US"/>
+              </w:rPr>
+              <w:t>Access to this page should be denied</w:t>
+            </w:r>
+          </w:p>
+        </w:tc>
+        <w:tc>
+          <w:tcPr>
+            <w:tcW w:w="1195" w:type="dxa"/>
           </w:tcPr>
           <w:p>
             <w:pPr>
@@ -3139,7 +4203,7 @@
         <w:tc>
           <w:tcPr>
             <w:cnfStyle w:val="001000000000" w:firstRow="0" w:lastRow="0" w:firstColumn="1" w:lastColumn="0" w:oddVBand="0" w:evenVBand="0" w:oddHBand="0" w:evenHBand="0" w:firstRowFirstColumn="0" w:firstRowLastColumn="0" w:lastRowFirstColumn="0" w:lastRowLastColumn="0"/>
-            <w:tcW w:w="895" w:type="dxa"/>
+            <w:tcW w:w="852" w:type="dxa"/>
           </w:tcPr>
           <w:p>
             <w:pPr>
@@ -3161,7 +4225,8 @@
         </w:tc>
         <w:tc>
           <w:tcPr>
-            <w:tcW w:w="6911" w:type="dxa"/>
+            <w:tcW w:w="3738" w:type="dxa"/>
+            <w:gridSpan w:val="2"/>
           </w:tcPr>
           <w:p>
             <w:pPr>
@@ -3180,11 +4245,28 @@
               </w:rPr>
               <w:t>Displays information on current rental standings</w:t>
             </w:r>
-          </w:p>
-        </w:tc>
-        <w:tc>
-          <w:tcPr>
-            <w:tcW w:w="1210" w:type="dxa"/>
+            <w:bookmarkStart w:id="0" w:name="_GoBack"/>
+            <w:bookmarkEnd w:id="0"/>
+          </w:p>
+        </w:tc>
+        <w:tc>
+          <w:tcPr>
+            <w:tcW w:w="3241" w:type="dxa"/>
+          </w:tcPr>
+          <w:p>
+            <w:pPr>
+              <w:cnfStyle w:val="000000000000" w:firstRow="0" w:lastRow="0" w:firstColumn="0" w:lastColumn="0" w:oddVBand="0" w:evenVBand="0" w:oddHBand="0" w:evenHBand="0" w:firstRowFirstColumn="0" w:firstRowLastColumn="0" w:lastRowFirstColumn="0" w:lastRowLastColumn="0"/>
+              <w:rPr>
+                <w:sz w:val="24"/>
+                <w:szCs w:val="24"/>
+                <w:lang w:val="en-US"/>
+              </w:rPr>
+            </w:pPr>
+          </w:p>
+        </w:tc>
+        <w:tc>
+          <w:tcPr>
+            <w:tcW w:w="1195" w:type="dxa"/>
           </w:tcPr>
           <w:p>
             <w:pPr>
@@ -3464,8 +4546,6 @@
         </w:rPr>
         <w:t>**</w:t>
       </w:r>
-      <w:bookmarkStart w:id="0" w:name="_GoBack"/>
-      <w:bookmarkEnd w:id="0"/>
       <w:r>
         <w:rPr>
           <w:sz w:val="24"/>
@@ -5047,7 +6127,7 @@
 </file>
 
 <file path=customXml/itemProps1.xml><?xml version="1.0" encoding="utf-8"?>
-<ds:datastoreItem xmlns:ds="http://schemas.openxmlformats.org/officeDocument/2006/customXml" ds:itemID="{9243D287-5A7C-43CB-A77A-588293A2E77E}">
+<ds:datastoreItem xmlns:ds="http://schemas.openxmlformats.org/officeDocument/2006/customXml" ds:itemID="{26F72B30-054E-478C-B915-6447FE2AAF25}">
   <ds:schemaRefs>
     <ds:schemaRef ds:uri="http://schemas.openxmlformats.org/officeDocument/2006/bibliography"/>
   </ds:schemaRefs>

</xml_diff>